<commit_message>
Entwurf Einleitung und kleinigkeiten an Partikeln im spiel
</commit_message>
<xml_diff>
--- a/Schriftlicher Teil/Maturarbeit Entwicklung eines Computerspiels mit Unity 2022-10-23.docx
+++ b/Schriftlicher Teil/Maturarbeit Entwicklung eines Computerspiels mit Unity 2022-10-23.docx
@@ -26,6 +26,34 @@
         <w:t>Einleitung</w:t>
       </w:r>
     </w:p>
+    <w:p>
+      <w:r>
+        <w:t>Ich wollte schon seit längerer Zeit irgendetwas funktionierendes mit einer grösseren Anwendung Programmieren. Aber weil ich jedes Mal nach einigen Wochen Unterbrechungen in meinem lernfortschritt hatte und dadurch wieder von vorne hätte anfangen müssen, wurde daraus nie mehr als eine Idee. Als ich angefangen habe nach einem Thema für meine zu suchen, überlegte ich mir zuerst Themen in Chemie aber hatte auch Informatik im Hinterkopf. Schliesslich erinnerte ich mich wieder an meine vorherigen Ideen und überlegte, welche davon realistische Maturaarbeitsthemen waren. Am Ende entscheid ich mich für Die Entwicklung eines Computerspiels, weil die Komplexität je nach Ansatz sehr variabel ist. Weil ich vor meiner Maturarbeit nur sehr wenig Programmiererfahrung in Python</w:t>
+      </w:r>
+      <w:r>
+        <w:t xml:space="preserve"> </w:t>
+      </w:r>
+      <w:r>
+        <w:t xml:space="preserve">hatte, war es sehr schwer den Umfang der Arbeit am Anfang einzuschätzen. Zusätzlich musste ich mich Zwischen den unterschiedlichen Sprachen und Spiele-Engines entscheiden. Am Ende entschied ich mich Für die Engine Unity in welcher man nur mit C# Programmieren kann. Über Diese Wahl schreibe ich in einem späteren Kapitel noch mehr. Durch diese aufgrund der fehlenden Erfahrung vor allem auf meinem Bauchgefühl basierten Entscheidung fing ich als erstes damit an die Grundlagen von </w:t>
+      </w:r>
+      <w:proofErr w:type="spellStart"/>
+      <w:r>
+        <w:t>c#</w:t>
+      </w:r>
+      <w:proofErr w:type="spellEnd"/>
+      <w:r>
+        <w:t xml:space="preserve"> lernen, um den </w:t>
+      </w:r>
+      <w:proofErr w:type="spellStart"/>
+      <w:r>
+        <w:t>umfang</w:t>
+      </w:r>
+      <w:proofErr w:type="spellEnd"/>
+      <w:r>
+        <w:t xml:space="preserve"> meines Zieles besser einschätzen zu können. Die grösste Schwierigkeit war, dass ich davor noch nie mit Unity, C# und Microsoft Visual Studio, in letzterem schreibe ich den Code, Gearbeitet habe. Weshalb ich anfangs eher ziellos anfing die Grundlagen auszuprobieren, bis ich ein besseres Gefühl für die neue Sprache und Programme entwickelt hatte. Direkt am Anfang nach der Installation gab es einen Fehler in der Automatischen Vervollständigung, welchen ich bis ein bisschen später nicht entdeckte, zu welchem ich zwar einige Lösungsvorschläge fand aber keiner wirklich funktionierte. Glücklicherweise löste sich das Problem irgendwann und gab keine anderen Fehler zwischen Unity und Microsoft Visual Studio mehr.</w:t>
+      </w:r>
+    </w:p>
+    <w:p/>
     <w:p>
       <w:pPr>
         <w:pStyle w:val="berschrift1"/>
@@ -131,6 +159,7 @@
         </w:numPr>
       </w:pPr>
       <w:r>
+        <w:lastRenderedPageBreak/>
         <w:t xml:space="preserve">Objects and </w:t>
       </w:r>
       <w:r>
@@ -220,15 +249,7 @@
     </w:p>
     <w:p>
       <w:r>
-        <w:t xml:space="preserve">Polygone und Kreise sind gefüllt und haben eine </w:t>
-      </w:r>
-      <w:proofErr w:type="gramStart"/>
-      <w:r>
-        <w:t>Masse</w:t>
-      </w:r>
-      <w:proofErr w:type="gramEnd"/>
-      <w:r>
-        <w:t xml:space="preserve"> während </w:t>
+        <w:t xml:space="preserve">Polygone und Kreise sind gefüllt und haben eine Masse während </w:t>
       </w:r>
       <w:proofErr w:type="spellStart"/>
       <w:r>
@@ -315,7 +336,6 @@
         <w:rPr>
           <w:noProof/>
         </w:rPr>
-        <w:lastRenderedPageBreak/>
         <w:drawing>
           <wp:inline distT="0" distB="0" distL="0" distR="0" wp14:anchorId="7CAC7CA5" wp14:editId="4856F193">
             <wp:extent cx="2851200" cy="2102400"/>
@@ -375,27 +395,14 @@
       <w:r>
         <w:t xml:space="preserve">Abbildung </w:t>
       </w:r>
-      <w:r>
-        <w:fldChar w:fldCharType="begin"/>
-      </w:r>
-      <w:r>
-        <w:instrText xml:space="preserve"> SEQ Abbildung \* ARABIC </w:instrText>
-      </w:r>
-      <w:r>
-        <w:fldChar w:fldCharType="separate"/>
-      </w:r>
-      <w:r>
-        <w:rPr>
-          <w:noProof/>
-        </w:rPr>
-        <w:t>1</w:t>
-      </w:r>
-      <w:r>
-        <w:rPr>
-          <w:noProof/>
-        </w:rPr>
-        <w:fldChar w:fldCharType="end"/>
-      </w:r>
+      <w:fldSimple w:instr=" SEQ Abbildung \* ARABIC ">
+        <w:r>
+          <w:rPr>
+            <w:noProof/>
+          </w:rPr>
+          <w:t>1</w:t>
+        </w:r>
+      </w:fldSimple>
       <w:r>
         <w:t>:</w:t>
       </w:r>
@@ -412,6 +419,7 @@
         <w:rPr>
           <w:noProof/>
         </w:rPr>
+        <w:lastRenderedPageBreak/>
         <w:drawing>
           <wp:inline distT="0" distB="0" distL="0" distR="0" wp14:anchorId="5E112954" wp14:editId="536B6277">
             <wp:extent cx="2872800" cy="2116800"/>
@@ -462,27 +470,14 @@
       <w:r>
         <w:t xml:space="preserve">Abbildung </w:t>
       </w:r>
-      <w:r>
-        <w:fldChar w:fldCharType="begin"/>
-      </w:r>
-      <w:r>
-        <w:instrText xml:space="preserve"> SEQ Abbildung \* ARABIC </w:instrText>
-      </w:r>
-      <w:r>
-        <w:fldChar w:fldCharType="separate"/>
-      </w:r>
-      <w:r>
-        <w:rPr>
-          <w:noProof/>
-        </w:rPr>
-        <w:t>2</w:t>
-      </w:r>
-      <w:r>
-        <w:rPr>
-          <w:noProof/>
-        </w:rPr>
-        <w:fldChar w:fldCharType="end"/>
-      </w:r>
+      <w:fldSimple w:instr=" SEQ Abbildung \* ARABIC ">
+        <w:r>
+          <w:rPr>
+            <w:noProof/>
+          </w:rPr>
+          <w:t>2</w:t>
+        </w:r>
+      </w:fldSimple>
       <w:r>
         <w:t>:Polygon Haut</w:t>
       </w:r>
@@ -570,76 +565,63 @@
       <w:r>
         <w:t xml:space="preserve">Abbildung </w:t>
       </w:r>
-      <w:r>
-        <w:fldChar w:fldCharType="begin"/>
-      </w:r>
-      <w:r>
-        <w:instrText xml:space="preserve"> SEQ Abbildung \* ARABIC </w:instrText>
-      </w:r>
-      <w:r>
-        <w:fldChar w:fldCharType="separate"/>
-      </w:r>
+      <w:fldSimple w:instr=" SEQ Abbildung \* ARABIC ">
+        <w:r>
+          <w:rPr>
+            <w:noProof/>
+          </w:rPr>
+          <w:t>3</w:t>
+        </w:r>
+      </w:fldSimple>
+      <w:r>
+        <w:t>:Edge Shape</w:t>
+      </w:r>
+    </w:p>
+    <w:p>
+      <w:pPr>
+        <w:pStyle w:val="Beschriftung"/>
+      </w:pPr>
+    </w:p>
+    <w:p>
+      <w:r>
+        <w:t>Die Aneinanderreihung von mehreren Edge Shapes führt zu Zusammenstössen mit den Eckpunkten</w:t>
+      </w:r>
+      <w:r>
+        <w:t>,</w:t>
+      </w:r>
+      <w:r>
+        <w:t xml:space="preserve"> sogenannte </w:t>
+      </w:r>
+      <w:r>
+        <w:t>«g</w:t>
+      </w:r>
+      <w:r>
+        <w:t xml:space="preserve">host </w:t>
+      </w:r>
+      <w:proofErr w:type="spellStart"/>
+      <w:r>
+        <w:t>c</w:t>
+      </w:r>
+      <w:r>
+        <w:t>ollisions</w:t>
+      </w:r>
+      <w:proofErr w:type="spellEnd"/>
+      <w:r>
+        <w:t>»</w:t>
+      </w:r>
+      <w:r>
+        <w:t>. Diese können von Box2D behoben werden aber der Algorithmus funktioniert nur auf einer Seite der Linie.</w:t>
+      </w:r>
+    </w:p>
+    <w:p>
+      <w:pPr>
+        <w:keepNext/>
+      </w:pPr>
       <w:r>
         <w:rPr>
           <w:noProof/>
         </w:rPr>
-        <w:t>3</w:t>
-      </w:r>
-      <w:r>
-        <w:rPr>
-          <w:noProof/>
-        </w:rPr>
-        <w:fldChar w:fldCharType="end"/>
-      </w:r>
-      <w:r>
-        <w:t>:Edge Shape</w:t>
-      </w:r>
-    </w:p>
-    <w:p>
-      <w:pPr>
-        <w:pStyle w:val="Beschriftung"/>
-      </w:pPr>
-    </w:p>
-    <w:p>
-      <w:r>
         <w:lastRenderedPageBreak/>
-        <w:t>Die Aneinanderreihung von mehreren Edge Shapes führt zu Zusammenstössen mit den Eckpunkten</w:t>
-      </w:r>
-      <w:r>
-        <w:t>,</w:t>
-      </w:r>
-      <w:r>
-        <w:t xml:space="preserve"> sogenannte </w:t>
-      </w:r>
-      <w:r>
-        <w:t>«g</w:t>
-      </w:r>
-      <w:r>
-        <w:t xml:space="preserve">host </w:t>
-      </w:r>
-      <w:proofErr w:type="spellStart"/>
-      <w:r>
-        <w:t>c</w:t>
-      </w:r>
-      <w:r>
-        <w:t>ollisions</w:t>
-      </w:r>
-      <w:proofErr w:type="spellEnd"/>
-      <w:r>
-        <w:t>»</w:t>
-      </w:r>
-      <w:r>
-        <w:t>. Diese können von Box2D behoben werden aber der Algorithmus funktioniert nur auf einer Seite der Linie.</w:t>
-      </w:r>
-    </w:p>
-    <w:p>
-      <w:pPr>
-        <w:keepNext/>
-      </w:pPr>
-      <w:r>
-        <w:rPr>
-          <w:noProof/>
-        </w:rPr>
         <w:drawing>
           <wp:inline distT="0" distB="0" distL="0" distR="0" wp14:anchorId="370474EA" wp14:editId="2B2BC051">
             <wp:extent cx="3204376" cy="2362309"/>
@@ -690,27 +672,14 @@
       <w:r>
         <w:t xml:space="preserve">Abbildung </w:t>
       </w:r>
-      <w:r>
-        <w:fldChar w:fldCharType="begin"/>
-      </w:r>
-      <w:r>
-        <w:instrText xml:space="preserve"> SEQ Abbildung \* ARABIC </w:instrText>
-      </w:r>
-      <w:r>
-        <w:fldChar w:fldCharType="separate"/>
-      </w:r>
-      <w:r>
-        <w:rPr>
-          <w:noProof/>
-        </w:rPr>
-        <w:t>4</w:t>
-      </w:r>
-      <w:r>
-        <w:rPr>
-          <w:noProof/>
-        </w:rPr>
-        <w:fldChar w:fldCharType="end"/>
-      </w:r>
+      <w:fldSimple w:instr=" SEQ Abbildung \* ARABIC ">
+        <w:r>
+          <w:rPr>
+            <w:noProof/>
+          </w:rPr>
+          <w:t>4</w:t>
+        </w:r>
+      </w:fldSimple>
       <w:r>
         <w:t>:</w:t>
       </w:r>
@@ -841,27 +810,14 @@
       <w:r>
         <w:t xml:space="preserve">Abbildung </w:t>
       </w:r>
-      <w:r>
-        <w:fldChar w:fldCharType="begin"/>
-      </w:r>
-      <w:r>
-        <w:instrText xml:space="preserve"> SEQ Abbildung \* ARABIC </w:instrText>
-      </w:r>
-      <w:r>
-        <w:fldChar w:fldCharType="separate"/>
-      </w:r>
-      <w:r>
-        <w:rPr>
-          <w:noProof/>
-        </w:rPr>
-        <w:t>5</w:t>
-      </w:r>
-      <w:r>
-        <w:rPr>
-          <w:noProof/>
-        </w:rPr>
-        <w:fldChar w:fldCharType="end"/>
-      </w:r>
+      <w:fldSimple w:instr=" SEQ Abbildung \* ARABIC ">
+        <w:r>
+          <w:rPr>
+            <w:noProof/>
+          </w:rPr>
+          <w:t>5</w:t>
+        </w:r>
+      </w:fldSimple>
       <w:r>
         <w:t>:</w:t>
       </w:r>
@@ -880,118 +836,118 @@
         <w:rPr>
           <w:lang w:val="en-GB"/>
         </w:rPr>
+        <w:t>Pairwise Functions</w:t>
+      </w:r>
+    </w:p>
+    <w:p>
+      <w:pPr>
+        <w:pStyle w:val="berschrift4"/>
+        <w:rPr>
+          <w:lang w:val="en-GB"/>
+        </w:rPr>
+      </w:pPr>
+      <w:r>
+        <w:rPr>
+          <w:lang w:val="en-GB"/>
+        </w:rPr>
+        <w:t>Contact manifolds</w:t>
+      </w:r>
+    </w:p>
+    <w:p>
+      <w:pPr>
+        <w:pStyle w:val="berschrift4"/>
+        <w:rPr>
+          <w:lang w:val="en-GB"/>
+        </w:rPr>
+      </w:pPr>
+      <w:r>
+        <w:rPr>
+          <w:lang w:val="en-GB"/>
+        </w:rPr>
+        <w:t>Distance</w:t>
+      </w:r>
+    </w:p>
+    <w:p>
+      <w:pPr>
+        <w:pStyle w:val="berschrift5"/>
+        <w:rPr>
+          <w:lang w:val="en-GB"/>
+        </w:rPr>
+      </w:pPr>
+      <w:r>
+        <w:rPr>
+          <w:lang w:val="en-GB"/>
+        </w:rPr>
+        <w:t xml:space="preserve">Voronoi regions </w:t>
+      </w:r>
+    </w:p>
+    <w:p>
+      <w:r>
+        <w:t xml:space="preserve">Um den Punkt auf einer </w:t>
+      </w:r>
+      <w:r>
+        <w:t>Strecke</w:t>
+      </w:r>
+      <w:r>
+        <w:t xml:space="preserve"> zu </w:t>
+      </w:r>
+      <w:r>
+        <w:t>finden,</w:t>
+      </w:r>
+      <w:r>
+        <w:t xml:space="preserve"> welcher am nächsten an einem anderen Punkt </w:t>
+      </w:r>
+      <w:r>
+        <w:t>liegt,</w:t>
+      </w:r>
+      <w:r>
+        <w:t xml:space="preserve"> können </w:t>
+      </w:r>
+      <w:proofErr w:type="spellStart"/>
+      <w:r>
+        <w:t>Voronoi</w:t>
+      </w:r>
+      <w:proofErr w:type="spellEnd"/>
+      <w:r>
+        <w:t xml:space="preserve"> Regionen </w:t>
+      </w:r>
+      <w:r>
+        <w:t>verwendet</w:t>
+      </w:r>
+      <w:r>
+        <w:t xml:space="preserve"> werden. Die </w:t>
+      </w:r>
+      <w:r>
+        <w:t>Bereich</w:t>
+      </w:r>
+      <w:r>
+        <w:t xml:space="preserve"> um die </w:t>
+      </w:r>
+      <w:r>
+        <w:t>Strecke</w:t>
+      </w:r>
+      <w:r>
+        <w:t xml:space="preserve"> </w:t>
+      </w:r>
+      <w:r>
+        <w:t>w</w:t>
+      </w:r>
+      <w:r>
+        <w:t xml:space="preserve">ird in drei Teile eingeteilt je nach dem </w:t>
+      </w:r>
+      <w:r>
+        <w:t xml:space="preserve">welchem Teil der </w:t>
+      </w:r>
+      <w:r>
+        <w:t>Strecke</w:t>
+      </w:r>
+      <w:r>
+        <w:t xml:space="preserve"> ein Punkt in diesem Gebiet am nächsten ist.</w:t>
+      </w:r>
+    </w:p>
+    <w:p>
+      <w:r>
         <w:lastRenderedPageBreak/>
-        <w:t>Pairwise Functions</w:t>
-      </w:r>
-    </w:p>
-    <w:p>
-      <w:pPr>
-        <w:pStyle w:val="berschrift4"/>
-        <w:rPr>
-          <w:lang w:val="en-GB"/>
-        </w:rPr>
-      </w:pPr>
-      <w:r>
-        <w:rPr>
-          <w:lang w:val="en-GB"/>
-        </w:rPr>
-        <w:t>Contact manifolds</w:t>
-      </w:r>
-    </w:p>
-    <w:p>
-      <w:pPr>
-        <w:pStyle w:val="berschrift4"/>
-        <w:rPr>
-          <w:lang w:val="en-GB"/>
-        </w:rPr>
-      </w:pPr>
-      <w:r>
-        <w:rPr>
-          <w:lang w:val="en-GB"/>
-        </w:rPr>
-        <w:t>Distance</w:t>
-      </w:r>
-    </w:p>
-    <w:p>
-      <w:pPr>
-        <w:pStyle w:val="berschrift5"/>
-        <w:rPr>
-          <w:lang w:val="en-GB"/>
-        </w:rPr>
-      </w:pPr>
-      <w:r>
-        <w:rPr>
-          <w:lang w:val="en-GB"/>
-        </w:rPr>
-        <w:t xml:space="preserve">Voronoi regions </w:t>
-      </w:r>
-    </w:p>
-    <w:p>
-      <w:r>
-        <w:t xml:space="preserve">Um den Punkt auf einer </w:t>
-      </w:r>
-      <w:r>
-        <w:t>Strecke</w:t>
-      </w:r>
-      <w:r>
-        <w:t xml:space="preserve"> zu </w:t>
-      </w:r>
-      <w:r>
-        <w:t>finden,</w:t>
-      </w:r>
-      <w:r>
-        <w:t xml:space="preserve"> welcher am nächsten an einem anderen Punkt </w:t>
-      </w:r>
-      <w:r>
-        <w:t>liegt,</w:t>
-      </w:r>
-      <w:r>
-        <w:t xml:space="preserve"> können </w:t>
-      </w:r>
-      <w:proofErr w:type="spellStart"/>
-      <w:r>
-        <w:t>Voronoi</w:t>
-      </w:r>
-      <w:proofErr w:type="spellEnd"/>
-      <w:r>
-        <w:t xml:space="preserve"> Regionen </w:t>
-      </w:r>
-      <w:r>
-        <w:t>verwendet</w:t>
-      </w:r>
-      <w:r>
-        <w:t xml:space="preserve"> werden. Die </w:t>
-      </w:r>
-      <w:r>
-        <w:t>Bereich</w:t>
-      </w:r>
-      <w:r>
-        <w:t xml:space="preserve"> um die </w:t>
-      </w:r>
-      <w:r>
-        <w:t>Strecke</w:t>
-      </w:r>
-      <w:r>
-        <w:t xml:space="preserve"> </w:t>
-      </w:r>
-      <w:r>
-        <w:t>w</w:t>
-      </w:r>
-      <w:r>
-        <w:t xml:space="preserve">ird in drei Teile eingeteilt je nach dem </w:t>
-      </w:r>
-      <w:r>
-        <w:t xml:space="preserve">welchem Teil der </w:t>
-      </w:r>
-      <w:r>
-        <w:t>Strecke</w:t>
-      </w:r>
-      <w:r>
-        <w:t xml:space="preserve"> ein Punkt in diesem Gebiet am nächsten ist.</w:t>
-      </w:r>
-    </w:p>
-    <w:p>
-      <w:r>
         <w:t xml:space="preserve">&lt;TODO&gt;Grafik  </w:t>
       </w:r>
       <w:r>
@@ -1336,49 +1292,44 @@
         </w:rPr>
       </w:pPr>
       <w:r>
+        <w:t xml:space="preserve">Weil sich das </w:t>
+      </w:r>
+      <w:r>
+        <w:t xml:space="preserve">Vektorprodukt nicht </w:t>
+      </w:r>
+      <w:r>
+        <w:t>verändert,</w:t>
+      </w:r>
+      <w:r>
+        <w:t xml:space="preserve"> wenn anstatt dem punkt auf der gerade der </w:t>
+      </w:r>
+      <w:r>
+        <w:t xml:space="preserve">Datenabfragepunkt (Query </w:t>
+      </w:r>
+      <w:proofErr w:type="spellStart"/>
+      <w:r>
+        <w:t>point</w:t>
+      </w:r>
+      <w:proofErr w:type="spellEnd"/>
+      <w:r>
+        <w:t xml:space="preserve">) </w:t>
+      </w:r>
+      <w:r>
+        <w:t xml:space="preserve"> verwendet wird kann auch direkt mit dem Datenabfragepunkt gerechnet werden.</w:t>
+      </w:r>
+      <w:r>
+        <w:rPr>
+          <w:noProof/>
+        </w:rPr>
+        <w:t xml:space="preserve"> </w:t>
+      </w:r>
+    </w:p>
+    <w:p>
+      <w:r>
+        <w:rPr>
+          <w:noProof/>
+        </w:rPr>
         <w:lastRenderedPageBreak/>
-        <w:t xml:space="preserve">Weil sich das </w:t>
-      </w:r>
-      <w:r>
-        <w:t xml:space="preserve">Vektorprodukt nicht </w:t>
-      </w:r>
-      <w:r>
-        <w:t>verändert,</w:t>
-      </w:r>
-      <w:r>
-        <w:t xml:space="preserve"> wenn anstatt dem punkt auf der gerade der </w:t>
-      </w:r>
-      <w:r>
-        <w:t xml:space="preserve">Datenabfragepunkt (Query </w:t>
-      </w:r>
-      <w:proofErr w:type="spellStart"/>
-      <w:proofErr w:type="gramStart"/>
-      <w:r>
-        <w:t>point</w:t>
-      </w:r>
-      <w:proofErr w:type="spellEnd"/>
-      <w:r>
-        <w:t xml:space="preserve">) </w:t>
-      </w:r>
-      <w:r>
-        <w:t xml:space="preserve"> verwendet</w:t>
-      </w:r>
-      <w:proofErr w:type="gramEnd"/>
-      <w:r>
-        <w:t xml:space="preserve"> wird kann auch direkt mit dem Datenabfragepunkt gerechnet werden.</w:t>
-      </w:r>
-      <w:r>
-        <w:rPr>
-          <w:noProof/>
-        </w:rPr>
-        <w:t xml:space="preserve"> </w:t>
-      </w:r>
-    </w:p>
-    <w:p>
-      <w:r>
-        <w:rPr>
-          <w:noProof/>
-        </w:rPr>
         <w:drawing>
           <wp:inline distT="0" distB="0" distL="0" distR="0" wp14:anchorId="1DE1521B" wp14:editId="3EC55BBF">
             <wp:extent cx="2657809" cy="2200275"/>
@@ -1681,7 +1632,6 @@
         <w:rPr>
           <w:lang w:val="en-GB"/>
         </w:rPr>
-        <w:lastRenderedPageBreak/>
         <w:t>Minkowski</w:t>
       </w:r>
       <w:proofErr w:type="spellEnd"/>
@@ -1884,27 +1834,14 @@
       <w:r>
         <w:t xml:space="preserve">Abbildung </w:t>
       </w:r>
-      <w:r>
-        <w:fldChar w:fldCharType="begin"/>
-      </w:r>
-      <w:r>
-        <w:instrText xml:space="preserve"> SEQ Abbildung \* ARABIC </w:instrText>
-      </w:r>
-      <w:r>
-        <w:fldChar w:fldCharType="separate"/>
-      </w:r>
-      <w:r>
-        <w:rPr>
-          <w:noProof/>
-        </w:rPr>
-        <w:t>6</w:t>
-      </w:r>
-      <w:r>
-        <w:rPr>
-          <w:noProof/>
-        </w:rPr>
-        <w:fldChar w:fldCharType="end"/>
-      </w:r>
+      <w:fldSimple w:instr=" SEQ Abbildung \* ARABIC ">
+        <w:r>
+          <w:rPr>
+            <w:noProof/>
+          </w:rPr>
+          <w:t>6</w:t>
+        </w:r>
+      </w:fldSimple>
       <w:r>
         <w:t>:</w:t>
       </w:r>
@@ -2035,27 +1972,14 @@
       <w:r>
         <w:t xml:space="preserve">Abbildung </w:t>
       </w:r>
-      <w:r>
-        <w:fldChar w:fldCharType="begin"/>
-      </w:r>
-      <w:r>
-        <w:instrText xml:space="preserve"> SEQ Abbildung \* ARABIC </w:instrText>
-      </w:r>
-      <w:r>
-        <w:fldChar w:fldCharType="separate"/>
-      </w:r>
-      <w:r>
-        <w:rPr>
-          <w:noProof/>
-        </w:rPr>
-        <w:t>7</w:t>
-      </w:r>
-      <w:r>
-        <w:rPr>
-          <w:noProof/>
-        </w:rPr>
-        <w:fldChar w:fldCharType="end"/>
-      </w:r>
+      <w:fldSimple w:instr=" SEQ Abbildung \* ARABIC ">
+        <w:r>
+          <w:rPr>
+            <w:noProof/>
+          </w:rPr>
+          <w:t>7</w:t>
+        </w:r>
+      </w:fldSimple>
       <w:r>
         <w:t>: Graphik mit Objekten, de</w:t>
       </w:r>
@@ -2195,27 +2119,14 @@
       <w:r>
         <w:t xml:space="preserve">Abbildung </w:t>
       </w:r>
-      <w:r>
-        <w:fldChar w:fldCharType="begin"/>
-      </w:r>
-      <w:r>
-        <w:instrText xml:space="preserve"> SEQ Abbildung \* ARABIC </w:instrText>
-      </w:r>
-      <w:r>
-        <w:fldChar w:fldCharType="separate"/>
-      </w:r>
-      <w:r>
-        <w:rPr>
-          <w:noProof/>
-        </w:rPr>
-        <w:t>8</w:t>
-      </w:r>
-      <w:r>
-        <w:rPr>
-          <w:noProof/>
-        </w:rPr>
-        <w:fldChar w:fldCharType="end"/>
-      </w:r>
+      <w:fldSimple w:instr=" SEQ Abbildung \* ARABIC ">
+        <w:r>
+          <w:rPr>
+            <w:noProof/>
+          </w:rPr>
+          <w:t>8</w:t>
+        </w:r>
+      </w:fldSimple>
       <w:r>
         <w:t xml:space="preserve">: </w:t>
       </w:r>
@@ -2328,27 +2239,14 @@
       <w:r>
         <w:t xml:space="preserve">Abbildung </w:t>
       </w:r>
-      <w:r>
-        <w:fldChar w:fldCharType="begin"/>
-      </w:r>
-      <w:r>
-        <w:instrText xml:space="preserve"> SEQ Abbildung \* ARABIC </w:instrText>
-      </w:r>
-      <w:r>
-        <w:fldChar w:fldCharType="separate"/>
-      </w:r>
-      <w:r>
-        <w:rPr>
-          <w:noProof/>
-        </w:rPr>
-        <w:t>9</w:t>
-      </w:r>
-      <w:r>
-        <w:rPr>
-          <w:noProof/>
-        </w:rPr>
-        <w:fldChar w:fldCharType="end"/>
-      </w:r>
+      <w:fldSimple w:instr=" SEQ Abbildung \* ARABIC ">
+        <w:r>
+          <w:rPr>
+            <w:noProof/>
+          </w:rPr>
+          <w:t>9</w:t>
+        </w:r>
+      </w:fldSimple>
       <w:r>
         <w:t>:Bounding Volume Hierarchy</w:t>
       </w:r>
@@ -3021,27 +2919,14 @@
       <w:r>
         <w:t xml:space="preserve">Abbildung </w:t>
       </w:r>
-      <w:r>
-        <w:fldChar w:fldCharType="begin"/>
-      </w:r>
-      <w:r>
-        <w:instrText xml:space="preserve"> SEQ Abbildung \* ARABIC </w:instrText>
-      </w:r>
-      <w:r>
-        <w:fldChar w:fldCharType="separate"/>
-      </w:r>
-      <w:r>
-        <w:rPr>
-          <w:noProof/>
-        </w:rPr>
-        <w:t>10</w:t>
-      </w:r>
-      <w:r>
-        <w:rPr>
-          <w:noProof/>
-        </w:rPr>
-        <w:fldChar w:fldCharType="end"/>
-      </w:r>
+      <w:fldSimple w:instr=" SEQ Abbildung \* ARABIC ">
+        <w:r>
+          <w:rPr>
+            <w:noProof/>
+          </w:rPr>
+          <w:t>10</w:t>
+        </w:r>
+      </w:fldSimple>
       <w:r>
         <w:t xml:space="preserve">: </w:t>
       </w:r>
@@ -3180,27 +3065,14 @@
       <w:r>
         <w:t xml:space="preserve">Abbildung </w:t>
       </w:r>
-      <w:r>
-        <w:fldChar w:fldCharType="begin"/>
-      </w:r>
-      <w:r>
-        <w:instrText xml:space="preserve"> SEQ Abbildung \* ARABIC </w:instrText>
-      </w:r>
-      <w:r>
-        <w:fldChar w:fldCharType="separate"/>
-      </w:r>
-      <w:r>
-        <w:rPr>
-          <w:noProof/>
-        </w:rPr>
-        <w:t>11</w:t>
-      </w:r>
-      <w:r>
-        <w:rPr>
-          <w:noProof/>
-        </w:rPr>
-        <w:fldChar w:fldCharType="end"/>
-      </w:r>
+      <w:fldSimple w:instr=" SEQ Abbildung \* ARABIC ">
+        <w:r>
+          <w:rPr>
+            <w:noProof/>
+          </w:rPr>
+          <w:t>11</w:t>
+        </w:r>
+      </w:fldSimple>
       <w:r>
         <w:t xml:space="preserve">: </w:t>
       </w:r>
@@ -3479,27 +3351,14 @@
       <w:r>
         <w:t xml:space="preserve">Abbildung </w:t>
       </w:r>
-      <w:r>
-        <w:fldChar w:fldCharType="begin"/>
-      </w:r>
-      <w:r>
-        <w:instrText xml:space="preserve"> SEQ Abbildung \* ARABIC </w:instrText>
-      </w:r>
-      <w:r>
-        <w:fldChar w:fldCharType="separate"/>
-      </w:r>
-      <w:r>
-        <w:rPr>
-          <w:noProof/>
-        </w:rPr>
-        <w:t>12</w:t>
-      </w:r>
-      <w:r>
-        <w:rPr>
-          <w:noProof/>
-        </w:rPr>
-        <w:fldChar w:fldCharType="end"/>
-      </w:r>
+      <w:fldSimple w:instr=" SEQ Abbildung \* ARABIC ">
+        <w:r>
+          <w:rPr>
+            <w:noProof/>
+          </w:rPr>
+          <w:t>12</w:t>
+        </w:r>
+      </w:fldSimple>
       <w:r>
         <w:t>:</w:t>
       </w:r>

</xml_diff>

<commit_message>
Einleitung und Vorgehen Schriftlicher Teil
</commit_message>
<xml_diff>
--- a/Schriftlicher Teil/Maturarbeit Entwicklung eines Computerspiels mit Unity 2022-10-23.docx
+++ b/Schriftlicher Teil/Maturarbeit Entwicklung eines Computerspiels mit Unity 2022-10-23.docx
@@ -34,23 +34,62 @@
         <w:t xml:space="preserve"> </w:t>
       </w:r>
       <w:r>
-        <w:t xml:space="preserve">hatte, war es sehr schwer den Umfang der Arbeit am Anfang einzuschätzen. Zusätzlich musste ich mich Zwischen den unterschiedlichen Sprachen und Spiele-Engines entscheiden. Am Ende entschied ich mich Für die Engine Unity in welcher man nur mit C# Programmieren kann. Über Diese Wahl schreibe ich in einem späteren Kapitel noch mehr. Durch diese aufgrund der fehlenden Erfahrung vor allem auf meinem Bauchgefühl basierten Entscheidung fing ich als erstes damit an die Grundlagen von </w:t>
-      </w:r>
-      <w:proofErr w:type="spellStart"/>
-      <w:r>
-        <w:t>c#</w:t>
-      </w:r>
-      <w:proofErr w:type="spellEnd"/>
-      <w:r>
-        <w:t xml:space="preserve"> lernen, um den </w:t>
-      </w:r>
-      <w:proofErr w:type="spellStart"/>
-      <w:r>
-        <w:t>umfang</w:t>
-      </w:r>
-      <w:proofErr w:type="spellEnd"/>
-      <w:r>
-        <w:t xml:space="preserve"> meines Zieles besser einschätzen zu können. Die grösste Schwierigkeit war, dass ich davor noch nie mit Unity, C# und Microsoft Visual Studio, in letzterem schreibe ich den Code, Gearbeitet habe. Weshalb ich anfangs eher ziellos anfing die Grundlagen auszuprobieren, bis ich ein besseres Gefühl für die neue Sprache und Programme entwickelt hatte. Direkt am Anfang nach der Installation gab es einen Fehler in der Automatischen Vervollständigung, welchen ich bis ein bisschen später nicht entdeckte, zu welchem ich zwar einige Lösungsvorschläge fand aber keiner wirklich funktionierte. Glücklicherweise löste sich das Problem irgendwann und gab keine anderen Fehler zwischen Unity und Microsoft Visual Studio mehr.</w:t>
+        <w:t xml:space="preserve">hatte, war es sehr schwer den Umfang der Arbeit am Anfang einzuschätzen. Zusätzlich musste ich mich Zwischen den unterschiedlichen Sprachen und Spiele-Engines entscheiden. </w:t>
+      </w:r>
+    </w:p>
+    <w:p>
+      <w:r>
+        <w:t xml:space="preserve">Weil ich keinen richtigen </w:t>
+      </w:r>
+      <w:r>
+        <w:t>Ansatz</w:t>
+      </w:r>
+      <w:r>
+        <w:t xml:space="preserve"> </w:t>
+      </w:r>
+      <w:r>
+        <w:t>hatte,</w:t>
+      </w:r>
+      <w:r>
+        <w:t xml:space="preserve"> welche Engine die richtige für mich ist schloss ich </w:t>
+      </w:r>
+      <w:r>
+        <w:t>zuerst aus einem bauch Gefühl alle ausser Unity und Unreal Engine aus meiner Entscheidung aus, weil ich von diesen Engines schon das meiste positive gehört hatte. In den unterschiedlichen vergleichen wurde auch klar, dass auf dem Niveau, auf welchem ich die Funktionen benötigen werde, keine einen richtigen Nachteil hatte. Deshalb entschied ich mich</w:t>
+      </w:r>
+      <w:r>
+        <w:t xml:space="preserve"> wieder grössten Teils nach Bauch Gefühl</w:t>
+      </w:r>
+      <w:r>
+        <w:t xml:space="preserve"> am Ende für Unity</w:t>
+      </w:r>
+      <w:r>
+        <w:t>. Ein weiterer Punkt, welche in diese Entscheidung hineinspielte, war das ich bei meinen vorherigen versuchen die Unreal Engine zu installieren jedes Mal Probleme hatte. Jetzt im Nachhinein kann ich sagen das es eine gute Entscheidung war, weil ich den Überblick über das neue interface schnell gefunden habe und mich jetzt gut darin zurechtfinde.</w:t>
+      </w:r>
+    </w:p>
+    <w:p>
+      <w:r>
+        <w:t>A</w:t>
+      </w:r>
+      <w:r>
+        <w:t xml:space="preserve">ls erstes </w:t>
+      </w:r>
+      <w:r>
+        <w:t xml:space="preserve">fing </w:t>
+      </w:r>
+      <w:r>
+        <w:t xml:space="preserve">damit an die Grundlagen von c# lernen, um den </w:t>
+      </w:r>
+      <w:r>
+        <w:t>Umfang</w:t>
+      </w:r>
+      <w:r>
+        <w:t xml:space="preserve"> meines Zieles besser einschätzen zu können. Die grösste Schwierigkeit war, dass ich davor noch nie mit Unity, C# und Microsoft Visual Studio, in letzterem schreibe ich den Code, Gearbeitet habe. Weshalb ich anfangs</w:t>
+      </w:r>
+      <w:r>
+        <w:t xml:space="preserve"> </w:t>
+      </w:r>
+      <w:r>
+        <w:t xml:space="preserve">anfing die Grundlagen auszuprobieren, bis ich ein besseres Gefühl für die neue Sprache und Programme entwickelt hatte. Direkt am Anfang nach der Installation gab es einen Fehler in der Automatischen Vervollständigung, welchen ich bis ein bisschen später nicht entdeckte. </w:t>
       </w:r>
     </w:p>
     <w:p/>
@@ -62,13 +101,256 @@
         <w:t>Die Spiele-Engine Unity</w:t>
       </w:r>
     </w:p>
-    <w:p/>
+    <w:p>
+      <w:r>
+        <w:rPr>
+          <w:lang w:val="en-GB"/>
+        </w:rPr>
+        <w:t xml:space="preserve">Unity wurde Unity Technologies am 8. </w:t>
+      </w:r>
+      <w:r>
+        <w:t>Juni 2005</w:t>
+      </w:r>
+      <w:r>
+        <w:t xml:space="preserve"> veröffentlicht und </w:t>
+      </w:r>
+      <w:r>
+        <w:t>ist eine Spiele-Engine und ein Framework welche</w:t>
+      </w:r>
+      <w:r>
+        <w:t xml:space="preserve"> viele unterschiedliche Spieleplattformen unterstützt wie zum Beispiel</w:t>
+      </w:r>
+      <w:r>
+        <w:t xml:space="preserve"> </w:t>
+      </w:r>
+      <w:r>
+        <w:t xml:space="preserve">PCs auch Spielkonsolen, mobile Geräte und </w:t>
+      </w:r>
+      <w:r>
+        <w:t>Webbrowser</w:t>
+      </w:r>
+      <w:r>
+        <w:t xml:space="preserve">. </w:t>
+      </w:r>
+      <w:sdt>
+        <w:sdtPr>
+          <w:id w:val="-849027315"/>
+          <w:citation/>
+        </w:sdtPr>
+        <w:sdtContent>
+          <w:r>
+            <w:fldChar w:fldCharType="begin"/>
+          </w:r>
+          <w:r>
+            <w:instrText xml:space="preserve"> CITATION Uni \l 2055 </w:instrText>
+          </w:r>
+          <w:r>
+            <w:fldChar w:fldCharType="separate"/>
+          </w:r>
+          <w:r>
+            <w:rPr>
+              <w:noProof/>
+            </w:rPr>
+            <w:t>[1]</w:t>
+          </w:r>
+          <w:r>
+            <w:fldChar w:fldCharType="end"/>
+          </w:r>
+        </w:sdtContent>
+      </w:sdt>
+      <w:r>
+        <w:t xml:space="preserve"> </w:t>
+      </w:r>
+      <w:r>
+        <w:t xml:space="preserve">Sie beinhaltet </w:t>
+      </w:r>
+      <w:r>
+        <w:t>einen Assetstore</w:t>
+      </w:r>
+      <w:r>
+        <w:t xml:space="preserve"> </w:t>
+      </w:r>
+      <w:r>
+        <w:t xml:space="preserve">für Grafiken, Audio und Erweiterungen </w:t>
+      </w:r>
+      <w:r>
+        <w:t>für</w:t>
+      </w:r>
+      <w:r>
+        <w:t xml:space="preserve"> Unity welche leicht heruntergeladen werden können. Ausserdem wird im Unity Manual jede Funktion erklärt.</w:t>
+      </w:r>
+      <w:r>
+        <w:t xml:space="preserve"> Unity wurde in C++ und verwendet Microsofts .NET Framework, um </w:t>
+      </w:r>
+      <w:r>
+        <w:t>Anwendungen</w:t>
+      </w:r>
+      <w:r>
+        <w:t xml:space="preserve"> innerhalb von Unity zu programmieren wird C# verwendet.</w:t>
+      </w:r>
+      <w:sdt>
+        <w:sdtPr>
+          <w:id w:val="1421224697"/>
+          <w:citation/>
+        </w:sdtPr>
+        <w:sdtContent>
+          <w:r>
+            <w:fldChar w:fldCharType="begin"/>
+          </w:r>
+          <w:r>
+            <w:instrText xml:space="preserve">CITATION Uni2 \l 2055 </w:instrText>
+          </w:r>
+          <w:r>
+            <w:fldChar w:fldCharType="separate"/>
+          </w:r>
+          <w:r>
+            <w:rPr>
+              <w:noProof/>
+            </w:rPr>
+            <w:t xml:space="preserve"> </w:t>
+          </w:r>
+          <w:r>
+            <w:rPr>
+              <w:noProof/>
+            </w:rPr>
+            <w:t>[2]</w:t>
+          </w:r>
+          <w:r>
+            <w:fldChar w:fldCharType="end"/>
+          </w:r>
+        </w:sdtContent>
+      </w:sdt>
+      <w:r>
+        <w:t xml:space="preserve"> </w:t>
+      </w:r>
+      <w:r>
+        <w:rPr>
+          <w:rFonts w:ascii="Calibri" w:hAnsi="Calibri" w:cs="Calibri"/>
+        </w:rPr>
+        <w:t xml:space="preserve"> </w:t>
+      </w:r>
+      <w:r>
+        <w:rPr>
+          <w:rFonts w:ascii="Calibri" w:hAnsi="Calibri" w:cs="Calibri"/>
+        </w:rPr>
+        <w:t xml:space="preserve">Die </w:t>
+      </w:r>
+      <w:r>
+        <w:rPr>
+          <w:rFonts w:ascii="Calibri" w:hAnsi="Calibri" w:cs="Calibri"/>
+        </w:rPr>
+        <w:lastRenderedPageBreak/>
+        <w:t xml:space="preserve">Spiele-Engine Unity besteht aus mehreren Komponenten: den drei Engines für Grafik, Physik und Audio sowie Komponenten für Ein- und Ausgabe, Netzwerk und Ressourcenverwaltung. Auf die </w:t>
+      </w:r>
+      <w:r>
+        <w:rPr>
+          <w:rFonts w:ascii="Calibri" w:hAnsi="Calibri" w:cs="Calibri"/>
+        </w:rPr>
+        <w:t>Physik-Engine werde ich später noch genauer eingehen.</w:t>
+      </w:r>
+    </w:p>
     <w:p>
       <w:pPr>
         <w:pStyle w:val="berschrift2"/>
       </w:pPr>
       <w:r>
         <w:t>Frameworks</w:t>
+      </w:r>
+    </w:p>
+    <w:p>
+      <w:pPr>
+        <w:spacing w:after="0" w:line="240" w:lineRule="auto"/>
+        <w:rPr>
+          <w:sz w:val="16"/>
+          <w:szCs w:val="16"/>
+        </w:rPr>
+      </w:pPr>
+      <w:r>
+        <w:t>&lt;</w:t>
+      </w:r>
+      <w:r>
+        <w:t xml:space="preserve"> Ein Framework ist ein Rahmenwerk für die Softwareentwicklung und Programmierung, das die Grundstruktur und das Programmiergerüst für die zu erstellende Software vorgibt. Es erleichtert den Programmierern die Arbeit und unterstützt objekt- und komponentenorientierte Entwicklungsansätze.</w:t>
+      </w:r>
+      <w:r>
+        <w:t>&gt;</w:t>
+      </w:r>
+      <w:r>
+        <w:t xml:space="preserve"> </w:t>
+      </w:r>
+      <w:sdt>
+        <w:sdtPr>
+          <w:id w:val="1826010769"/>
+          <w:citation/>
+        </w:sdtPr>
+        <w:sdtContent>
+          <w:r>
+            <w:fldChar w:fldCharType="begin"/>
+          </w:r>
+          <w:r>
+            <w:instrText xml:space="preserve"> CITATION Ste22 \l 2055 </w:instrText>
+          </w:r>
+          <w:r>
+            <w:fldChar w:fldCharType="separate"/>
+          </w:r>
+          <w:r>
+            <w:rPr>
+              <w:noProof/>
+            </w:rPr>
+            <w:t>[3]</w:t>
+          </w:r>
+          <w:r>
+            <w:fldChar w:fldCharType="end"/>
+          </w:r>
+        </w:sdtContent>
+      </w:sdt>
+    </w:p>
+    <w:p>
+      <w:pPr>
+        <w:spacing w:after="0" w:line="240" w:lineRule="auto"/>
+      </w:pPr>
+    </w:p>
+    <w:p>
+      <w:r>
+        <w:t xml:space="preserve">Im einfachsten sinn bietet ein Framework dem Entwickler der Anwendung von Anfang an Grundlegende Funktionen und Rahmenbedingungen, welche bei der Entwicklung der Software hilfreich </w:t>
+      </w:r>
+      <w:r>
+        <w:t>sind,</w:t>
+      </w:r>
+      <w:r>
+        <w:t xml:space="preserve"> aber auch einschränken. Je nach Framework sind diese unterschiedlich und deswegen ist es wichtig sich das richtige Framework für das Projekt auszusuchen. Während </w:t>
+      </w:r>
+      <w:r>
+        <w:t>das Framework</w:t>
+      </w:r>
+      <w:r>
+        <w:t xml:space="preserve"> den </w:t>
+      </w:r>
+      <w:r>
+        <w:t>Rahmen</w:t>
+      </w:r>
+      <w:r>
+        <w:t xml:space="preserve"> und die regelmässig </w:t>
+      </w:r>
+      <w:r>
+        <w:t xml:space="preserve">benötigten Funktionen zu Verfügung stellt damit diese nicht jedes von Grund auf an neu programmiert werden müssen, helfen diese nur bei der </w:t>
+      </w:r>
+      <w:r>
+        <w:t>Entwicklung</w:t>
+      </w:r>
+      <w:r>
+        <w:t xml:space="preserve"> der </w:t>
+      </w:r>
+      <w:r>
+        <w:t>Anwendung</w:t>
+      </w:r>
+      <w:r>
+        <w:t xml:space="preserve"> auf </w:t>
+      </w:r>
+      <w:r>
+        <w:t>Basis</w:t>
+      </w:r>
+      <w:r>
+        <w:t xml:space="preserve"> dieser Grundlagen.</w:t>
       </w:r>
     </w:p>
     <w:p/>
@@ -159,7 +441,6 @@
         </w:numPr>
       </w:pPr>
       <w:r>
-        <w:lastRenderedPageBreak/>
         <w:t xml:space="preserve">Objects and </w:t>
       </w:r>
       <w:r>
@@ -174,19 +455,9 @@
           <w:numId w:val="1"/>
         </w:numPr>
       </w:pPr>
-      <w:proofErr w:type="spellStart"/>
-      <w:r>
-        <w:t>Pairwise</w:t>
-      </w:r>
-      <w:proofErr w:type="spellEnd"/>
-      <w:r>
-        <w:t xml:space="preserve"> </w:t>
-      </w:r>
-      <w:proofErr w:type="spellStart"/>
-      <w:r>
-        <w:t>Functions</w:t>
-      </w:r>
-      <w:proofErr w:type="spellEnd"/>
+      <w:r>
+        <w:t>Pairwise Functions</w:t>
+      </w:r>
     </w:p>
     <w:p>
       <w:pPr>
@@ -197,13 +468,8 @@
         </w:numPr>
       </w:pPr>
       <w:r>
-        <w:t xml:space="preserve">Dynamic </w:t>
-      </w:r>
-      <w:proofErr w:type="spellStart"/>
-      <w:r>
-        <w:t>Tree</w:t>
-      </w:r>
-      <w:proofErr w:type="spellEnd"/>
+        <w:t>Dynamic Tree</w:t>
+      </w:r>
     </w:p>
     <w:p>
       <w:pPr>
@@ -249,15 +515,7 @@
     </w:p>
     <w:p>
       <w:r>
-        <w:t xml:space="preserve">Polygone und Kreise sind gefüllt und haben eine Masse während </w:t>
-      </w:r>
-      <w:proofErr w:type="spellStart"/>
-      <w:r>
-        <w:t>Edges</w:t>
-      </w:r>
-      <w:proofErr w:type="spellEnd"/>
-      <w:r>
-        <w:t xml:space="preserve"> nur </w:t>
+        <w:t xml:space="preserve">Polygone und Kreise sind gefüllt und haben eine Masse während Edges nur </w:t>
       </w:r>
       <w:r>
         <w:t xml:space="preserve">Kanten zur </w:t>
@@ -314,21 +572,15 @@
       <w:r>
         <w:t>Polygone bestehen aus Strecken welche zwei Eckpunkte verbindet. Es gibt eine zusätzliche Unterteilung in konvexe und konkave Polygone. Um Polygone herum hat es eine dünne Schicht welche dich Polygone voneinander getrennt hält. Diese Schicht hilft bei «</w:t>
       </w:r>
-      <w:proofErr w:type="spellStart"/>
-      <w:r>
-        <w:t>continuous</w:t>
-      </w:r>
-      <w:proofErr w:type="spellEnd"/>
-      <w:r>
-        <w:t xml:space="preserve"> </w:t>
-      </w:r>
-      <w:proofErr w:type="spellStart"/>
-      <w:r>
-        <w:t>collision</w:t>
-      </w:r>
-      <w:proofErr w:type="spellEnd"/>
-      <w:r>
-        <w:t>» und verhindert, dass die Polygone sich überlappen. Dadurch entstehen aber kleine Abstände zwischen den Formen.</w:t>
+      <w:r>
+        <w:t>continuous collision</w:t>
+      </w:r>
+      <w:r>
+        <w:t xml:space="preserve">» und </w:t>
+      </w:r>
+      <w:r>
+        <w:lastRenderedPageBreak/>
+        <w:t>verhindert, dass die Polygone sich überlappen. Dadurch entstehen aber kleine Abstände zwischen den Formen.</w:t>
       </w:r>
     </w:p>
     <w:p>
@@ -419,7 +671,6 @@
         <w:rPr>
           <w:noProof/>
         </w:rPr>
-        <w:lastRenderedPageBreak/>
         <w:drawing>
           <wp:inline distT="0" distB="0" distL="0" distR="0" wp14:anchorId="5E112954" wp14:editId="536B6277">
             <wp:extent cx="2872800" cy="2116800"/>
@@ -584,6 +835,7 @@
     </w:p>
     <w:p>
       <w:r>
+        <w:lastRenderedPageBreak/>
         <w:t>Die Aneinanderreihung von mehreren Edge Shapes führt zu Zusammenstössen mit den Eckpunkten</w:t>
       </w:r>
       <w:r>
@@ -598,14 +850,12 @@
       <w:r>
         <w:t xml:space="preserve">host </w:t>
       </w:r>
-      <w:proofErr w:type="spellStart"/>
       <w:r>
         <w:t>c</w:t>
       </w:r>
       <w:r>
         <w:t>ollisions</w:t>
       </w:r>
-      <w:proofErr w:type="spellEnd"/>
       <w:r>
         <w:t>»</w:t>
       </w:r>
@@ -621,7 +871,6 @@
         <w:rPr>
           <w:noProof/>
         </w:rPr>
-        <w:lastRenderedPageBreak/>
         <w:drawing>
           <wp:inline distT="0" distB="0" distL="0" distR="0" wp14:anchorId="370474EA" wp14:editId="2B2BC051">
             <wp:extent cx="3204376" cy="2362309"/>
@@ -684,13 +933,8 @@
         <w:t>:</w:t>
       </w:r>
       <w:r>
-        <w:t xml:space="preserve">ghost </w:t>
-      </w:r>
-      <w:proofErr w:type="spellStart"/>
-      <w:r>
-        <w:t>collisions</w:t>
-      </w:r>
-      <w:proofErr w:type="spellEnd"/>
+        <w:t>ghost collisions</w:t>
+      </w:r>
     </w:p>
     <w:p>
       <w:pPr>
@@ -714,15 +958,7 @@
         <w:t>aneinandergereiht</w:t>
       </w:r>
       <w:r>
-        <w:t xml:space="preserve">. Chain Shapes haben nur einseitige Kollision. Diese einseitige Kollision schützt vor ghost </w:t>
-      </w:r>
-      <w:proofErr w:type="spellStart"/>
-      <w:r>
-        <w:t>collisions</w:t>
-      </w:r>
-      <w:proofErr w:type="spellEnd"/>
-      <w:r>
-        <w:t>.</w:t>
+        <w:t>. Chain Shapes haben nur einseitige Kollision. Diese einseitige Kollision schützt vor ghost collisions.</w:t>
       </w:r>
       <w:r>
         <w:t xml:space="preserve"> Sie werden vor</w:t>
@@ -836,6 +1072,7 @@
         <w:rPr>
           <w:lang w:val="en-GB"/>
         </w:rPr>
+        <w:lastRenderedPageBreak/>
         <w:t>Pairwise Functions</w:t>
       </w:r>
     </w:p>
@@ -901,15 +1138,7 @@
         <w:t>liegt,</w:t>
       </w:r>
       <w:r>
-        <w:t xml:space="preserve"> können </w:t>
-      </w:r>
-      <w:proofErr w:type="spellStart"/>
-      <w:r>
-        <w:t>Voronoi</w:t>
-      </w:r>
-      <w:proofErr w:type="spellEnd"/>
-      <w:r>
-        <w:t xml:space="preserve"> Regionen </w:t>
+        <w:t xml:space="preserve"> können Voronoi Regionen </w:t>
       </w:r>
       <w:r>
         <w:t>verwendet</w:t>
@@ -947,7 +1176,6 @@
     </w:p>
     <w:p>
       <w:r>
-        <w:lastRenderedPageBreak/>
         <w:t xml:space="preserve">&lt;TODO&gt;Grafik  </w:t>
       </w:r>
       <w:r>
@@ -1001,21 +1229,8 @@
       <w:pPr>
         <w:pStyle w:val="berschrift5"/>
       </w:pPr>
-      <w:proofErr w:type="spellStart"/>
-      <w:r>
-        <w:t>Barycentric</w:t>
-      </w:r>
-      <w:proofErr w:type="spellEnd"/>
-      <w:r>
-        <w:t xml:space="preserve"> </w:t>
-      </w:r>
-      <w:proofErr w:type="spellStart"/>
-      <w:r>
-        <w:t>coordinates</w:t>
-      </w:r>
-      <w:proofErr w:type="spellEnd"/>
-      <w:r>
-        <w:t xml:space="preserve"> </w:t>
+      <w:r>
+        <w:t xml:space="preserve">Barycentric coordinates </w:t>
       </w:r>
     </w:p>
     <w:p>
@@ -1292,6 +1507,7 @@
         </w:rPr>
       </w:pPr>
       <w:r>
+        <w:lastRenderedPageBreak/>
         <w:t xml:space="preserve">Weil sich das </w:t>
       </w:r>
       <w:r>
@@ -1304,15 +1520,7 @@
         <w:t xml:space="preserve"> wenn anstatt dem punkt auf der gerade der </w:t>
       </w:r>
       <w:r>
-        <w:t xml:space="preserve">Datenabfragepunkt (Query </w:t>
-      </w:r>
-      <w:proofErr w:type="spellStart"/>
-      <w:r>
-        <w:t>point</w:t>
-      </w:r>
-      <w:proofErr w:type="spellEnd"/>
-      <w:r>
-        <w:t xml:space="preserve">) </w:t>
+        <w:t xml:space="preserve">Datenabfragepunkt (Query point) </w:t>
       </w:r>
       <w:r>
         <w:t xml:space="preserve"> verwendet wird kann auch direkt mit dem Datenabfragepunkt gerechnet werden.</w:t>
@@ -1329,7 +1537,6 @@
         <w:rPr>
           <w:noProof/>
         </w:rPr>
-        <w:lastRenderedPageBreak/>
         <w:drawing>
           <wp:inline distT="0" distB="0" distL="0" distR="0" wp14:anchorId="1DE1521B" wp14:editId="3EC55BBF">
             <wp:extent cx="2657809" cy="2200275"/>
@@ -1461,21 +1668,8 @@
         <w:pStyle w:val="berschrift5"/>
       </w:pPr>
       <w:r>
-        <w:t xml:space="preserve">GJK </w:t>
-      </w:r>
-      <w:proofErr w:type="spellStart"/>
-      <w:r>
-        <w:t>distance</w:t>
-      </w:r>
-      <w:proofErr w:type="spellEnd"/>
-      <w:r>
-        <w:t xml:space="preserve"> </w:t>
-      </w:r>
-      <w:proofErr w:type="spellStart"/>
-      <w:r>
-        <w:t>algorithm</w:t>
-      </w:r>
-      <w:proofErr w:type="spellEnd"/>
+        <w:t>GJK distance algorithm</w:t>
+      </w:r>
     </w:p>
     <w:p>
       <w:r>
@@ -1627,19 +1821,12 @@
           <w:lang w:val="en-GB"/>
         </w:rPr>
       </w:pPr>
-      <w:proofErr w:type="spellStart"/>
       <w:r>
         <w:rPr>
           <w:lang w:val="en-GB"/>
         </w:rPr>
-        <w:t>Minkowski</w:t>
-      </w:r>
-      <w:proofErr w:type="spellEnd"/>
-      <w:r>
-        <w:rPr>
-          <w:lang w:val="en-GB"/>
-        </w:rPr>
-        <w:t xml:space="preserve"> difference</w:t>
+        <w:lastRenderedPageBreak/>
+        <w:t>Minkowski difference</w:t>
       </w:r>
     </w:p>
     <w:p>
@@ -3398,6 +3585,279 @@
     </w:p>
     <w:p>
       <w:pPr>
+        <w:numPr>
+          <w:ilvl w:val="0"/>
+          <w:numId w:val="11"/>
+        </w:numPr>
+        <w:spacing w:after="0" w:line="240" w:lineRule="auto"/>
+        <w:textAlignment w:val="center"/>
+        <w:rPr>
+          <w:rFonts w:ascii="Calibri" w:eastAsia="Times New Roman" w:hAnsi="Calibri" w:cs="Calibri"/>
+          <w:lang w:eastAsia="de-CH"/>
+        </w:rPr>
+      </w:pPr>
+      <w:r>
+        <w:rPr>
+          <w:rFonts w:ascii="Calibri" w:eastAsia="Times New Roman" w:hAnsi="Calibri" w:cs="Calibri"/>
+          <w:lang w:eastAsia="de-CH"/>
+        </w:rPr>
+        <w:t>Basics von c#lernen</w:t>
+      </w:r>
+    </w:p>
+    <w:p>
+      <w:pPr>
+        <w:numPr>
+          <w:ilvl w:val="0"/>
+          <w:numId w:val="11"/>
+        </w:numPr>
+        <w:spacing w:after="0" w:line="240" w:lineRule="auto"/>
+        <w:textAlignment w:val="center"/>
+        <w:rPr>
+          <w:rFonts w:ascii="Calibri" w:eastAsia="Times New Roman" w:hAnsi="Calibri" w:cs="Calibri"/>
+          <w:lang w:eastAsia="de-CH"/>
+        </w:rPr>
+      </w:pPr>
+      <w:r>
+        <w:rPr>
+          <w:rFonts w:ascii="Calibri" w:eastAsia="Times New Roman" w:hAnsi="Calibri" w:cs="Calibri"/>
+          <w:lang w:eastAsia="de-CH"/>
+        </w:rPr>
+        <w:t xml:space="preserve">Noch keine Erfahrung mit unity und c# </w:t>
+      </w:r>
+    </w:p>
+    <w:p>
+      <w:pPr>
+        <w:numPr>
+          <w:ilvl w:val="0"/>
+          <w:numId w:val="11"/>
+        </w:numPr>
+        <w:spacing w:after="0" w:line="240" w:lineRule="auto"/>
+        <w:textAlignment w:val="center"/>
+        <w:rPr>
+          <w:rFonts w:ascii="Calibri" w:eastAsia="Times New Roman" w:hAnsi="Calibri" w:cs="Calibri"/>
+          <w:lang w:eastAsia="de-CH"/>
+        </w:rPr>
+      </w:pPr>
+      <w:r>
+        <w:rPr>
+          <w:rFonts w:ascii="Calibri" w:eastAsia="Times New Roman" w:hAnsi="Calibri" w:cs="Calibri"/>
+          <w:lang w:eastAsia="de-CH"/>
+        </w:rPr>
+        <w:t>Als aller erstes unity und vs2022 installieren</w:t>
+      </w:r>
+    </w:p>
+    <w:p>
+      <w:pPr>
+        <w:numPr>
+          <w:ilvl w:val="0"/>
+          <w:numId w:val="11"/>
+        </w:numPr>
+        <w:spacing w:after="0" w:line="240" w:lineRule="auto"/>
+        <w:textAlignment w:val="center"/>
+        <w:rPr>
+          <w:rFonts w:ascii="Calibri" w:eastAsia="Times New Roman" w:hAnsi="Calibri" w:cs="Calibri"/>
+          <w:lang w:eastAsia="de-CH"/>
+        </w:rPr>
+      </w:pPr>
+      <w:r>
+        <w:rPr>
+          <w:rFonts w:ascii="Calibri" w:eastAsia="Times New Roman" w:hAnsi="Calibri" w:cs="Calibri"/>
+          <w:lang w:eastAsia="de-CH"/>
+        </w:rPr>
+        <w:t xml:space="preserve">Versuchen ersten überblick über ui zu bekommen </w:t>
+      </w:r>
+    </w:p>
+    <w:p>
+      <w:pPr>
+        <w:numPr>
+          <w:ilvl w:val="0"/>
+          <w:numId w:val="11"/>
+        </w:numPr>
+        <w:spacing w:after="0" w:line="240" w:lineRule="auto"/>
+        <w:textAlignment w:val="center"/>
+        <w:rPr>
+          <w:rFonts w:ascii="Calibri" w:eastAsia="Times New Roman" w:hAnsi="Calibri" w:cs="Calibri"/>
+          <w:lang w:eastAsia="de-CH"/>
+        </w:rPr>
+      </w:pPr>
+      <w:r>
+        <w:rPr>
+          <w:rFonts w:ascii="Calibri" w:eastAsia="Times New Roman" w:hAnsi="Calibri" w:cs="Calibri"/>
+          <w:lang w:eastAsia="de-CH"/>
+        </w:rPr>
+        <w:t>Weil die Befehle innerhalb von unity unitz spezifisch sind zuerst mit tutorial mit c# in unity zurecht zu finden</w:t>
+      </w:r>
+    </w:p>
+    <w:p>
+      <w:pPr>
+        <w:numPr>
+          <w:ilvl w:val="0"/>
+          <w:numId w:val="11"/>
+        </w:numPr>
+        <w:spacing w:after="0" w:line="240" w:lineRule="auto"/>
+        <w:textAlignment w:val="center"/>
+        <w:rPr>
+          <w:rFonts w:ascii="Calibri" w:eastAsia="Times New Roman" w:hAnsi="Calibri" w:cs="Calibri"/>
+          <w:lang w:eastAsia="de-CH"/>
+        </w:rPr>
+      </w:pPr>
+      <w:r>
+        <w:rPr>
+          <w:rFonts w:ascii="Calibri" w:eastAsia="Times New Roman" w:hAnsi="Calibri" w:cs="Calibri"/>
+          <w:lang w:eastAsia="de-CH"/>
+        </w:rPr>
+        <w:t>Gutes tutorial suchen in welchem jeder Schritt erklärt wird und kein vorgeschriebener Code verwendet werden soll</w:t>
+      </w:r>
+    </w:p>
+    <w:p>
+      <w:pPr>
+        <w:numPr>
+          <w:ilvl w:val="0"/>
+          <w:numId w:val="11"/>
+        </w:numPr>
+        <w:spacing w:after="0" w:line="240" w:lineRule="auto"/>
+        <w:textAlignment w:val="center"/>
+        <w:rPr>
+          <w:rFonts w:ascii="Calibri" w:eastAsia="Times New Roman" w:hAnsi="Calibri" w:cs="Calibri"/>
+          <w:lang w:eastAsia="de-CH"/>
+        </w:rPr>
+      </w:pPr>
+      <w:r>
+        <w:rPr>
+          <w:rFonts w:ascii="Calibri" w:eastAsia="Times New Roman" w:hAnsi="Calibri" w:cs="Calibri"/>
+          <w:lang w:eastAsia="de-CH"/>
+        </w:rPr>
+        <w:t>Weil unity und vs intellisense nicht synchronisieren wurde das bis icb gemerkt habe das die Funktion existiert sehr erschwert</w:t>
+      </w:r>
+    </w:p>
+    <w:p>
+      <w:pPr>
+        <w:numPr>
+          <w:ilvl w:val="0"/>
+          <w:numId w:val="11"/>
+        </w:numPr>
+        <w:spacing w:after="0" w:line="240" w:lineRule="auto"/>
+        <w:textAlignment w:val="center"/>
+        <w:rPr>
+          <w:rFonts w:ascii="Calibri" w:eastAsia="Times New Roman" w:hAnsi="Calibri" w:cs="Calibri"/>
+          <w:lang w:eastAsia="de-CH"/>
+        </w:rPr>
+      </w:pPr>
+      <w:r>
+        <w:rPr>
+          <w:rFonts w:ascii="Calibri" w:eastAsia="Times New Roman" w:hAnsi="Calibri" w:cs="Calibri"/>
+          <w:lang w:eastAsia="de-CH"/>
+        </w:rPr>
+        <w:t>Grafiken suchen</w:t>
+      </w:r>
+    </w:p>
+    <w:p>
+      <w:pPr>
+        <w:numPr>
+          <w:ilvl w:val="0"/>
+          <w:numId w:val="11"/>
+        </w:numPr>
+        <w:spacing w:after="0" w:line="240" w:lineRule="auto"/>
+        <w:textAlignment w:val="center"/>
+        <w:rPr>
+          <w:rFonts w:ascii="Calibri" w:eastAsia="Times New Roman" w:hAnsi="Calibri" w:cs="Calibri"/>
+          <w:lang w:eastAsia="de-CH"/>
+        </w:rPr>
+      </w:pPr>
+      <w:r>
+        <w:rPr>
+          <w:rFonts w:ascii="Calibri" w:eastAsia="Times New Roman" w:hAnsi="Calibri" w:cs="Calibri"/>
+          <w:lang w:eastAsia="de-CH"/>
+        </w:rPr>
+        <w:t>Mit der zeit famd ich mich besser zurecht musste aber für neue sachen wie ui, Einstellungen, playerprefs und Speichen in binärdateien Tutorials folgen</w:t>
+      </w:r>
+    </w:p>
+    <w:p>
+      <w:pPr>
+        <w:numPr>
+          <w:ilvl w:val="0"/>
+          <w:numId w:val="11"/>
+        </w:numPr>
+        <w:spacing w:after="0" w:line="240" w:lineRule="auto"/>
+        <w:textAlignment w:val="center"/>
+        <w:rPr>
+          <w:rFonts w:ascii="Calibri" w:eastAsia="Times New Roman" w:hAnsi="Calibri" w:cs="Calibri"/>
+          <w:lang w:eastAsia="de-CH"/>
+        </w:rPr>
+      </w:pPr>
+      <w:r>
+        <w:rPr>
+          <w:rFonts w:ascii="Calibri" w:eastAsia="Times New Roman" w:hAnsi="Calibri" w:cs="Calibri"/>
+          <w:lang w:eastAsia="de-CH"/>
+        </w:rPr>
+        <w:t>Surch das zusammensetzen unterschiedlicher Tutorials mit meinem selbst geschrieben code entstanden fehler    dadurch ein grosser teil des Codes zumindest teilweise verändert</w:t>
+      </w:r>
+    </w:p>
+    <w:p>
+      <w:pPr>
+        <w:numPr>
+          <w:ilvl w:val="0"/>
+          <w:numId w:val="11"/>
+        </w:numPr>
+        <w:spacing w:after="0" w:line="240" w:lineRule="auto"/>
+        <w:textAlignment w:val="center"/>
+        <w:rPr>
+          <w:rFonts w:ascii="Calibri" w:eastAsia="Times New Roman" w:hAnsi="Calibri" w:cs="Calibri"/>
+          <w:lang w:eastAsia="de-CH"/>
+        </w:rPr>
+      </w:pPr>
+      <w:r>
+        <w:rPr>
+          <w:rFonts w:ascii="Calibri" w:eastAsia="Times New Roman" w:hAnsi="Calibri" w:cs="Calibri"/>
+          <w:lang w:eastAsia="de-CH"/>
+        </w:rPr>
+        <w:t>Diese veränderungen entstanden aucb bei  erweiterung mit neuen Funktionen welche Verbindungen mit den vorherigen haben</w:t>
+      </w:r>
+    </w:p>
+    <w:p>
+      <w:pPr>
+        <w:numPr>
+          <w:ilvl w:val="0"/>
+          <w:numId w:val="11"/>
+        </w:numPr>
+        <w:spacing w:after="0" w:line="240" w:lineRule="auto"/>
+        <w:textAlignment w:val="center"/>
+        <w:rPr>
+          <w:rFonts w:ascii="Calibri" w:eastAsia="Times New Roman" w:hAnsi="Calibri" w:cs="Calibri"/>
+          <w:lang w:eastAsia="de-CH"/>
+        </w:rPr>
+      </w:pPr>
+      <w:r>
+        <w:rPr>
+          <w:rFonts w:ascii="Calibri" w:eastAsia="Times New Roman" w:hAnsi="Calibri" w:cs="Calibri"/>
+          <w:lang w:eastAsia="de-CH"/>
+        </w:rPr>
+        <w:t>Durch das unity manual fand ich was ich suchte nach ungefähr der Hälfte der zeit auch alleine was aber viel länder dauert.um den richtigen befehl und die richtige Verwendung herauszufinden.</w:t>
+      </w:r>
+    </w:p>
+    <w:p>
+      <w:pPr>
+        <w:numPr>
+          <w:ilvl w:val="0"/>
+          <w:numId w:val="11"/>
+        </w:numPr>
+        <w:spacing w:after="0" w:line="240" w:lineRule="auto"/>
+        <w:textAlignment w:val="center"/>
+        <w:rPr>
+          <w:rFonts w:ascii="Calibri" w:eastAsia="Times New Roman" w:hAnsi="Calibri" w:cs="Calibri"/>
+          <w:lang w:eastAsia="de-CH"/>
+        </w:rPr>
+      </w:pPr>
+      <w:r>
+        <w:rPr>
+          <w:rFonts w:ascii="Calibri" w:eastAsia="Times New Roman" w:hAnsi="Calibri" w:cs="Calibri"/>
+          <w:lang w:eastAsia="de-CH"/>
+        </w:rPr>
+        <w:t>GitHub</w:t>
+      </w:r>
+    </w:p>
+    <w:p>
+      <w:pPr>
         <w:pStyle w:val="StandardWeb"/>
         <w:spacing w:before="0" w:beforeAutospacing="0" w:after="0" w:afterAutospacing="0"/>
         <w:rPr>
@@ -3443,6 +3903,154 @@
         <w:t>Entwicklung von Spielideen</w:t>
       </w:r>
     </w:p>
+    <w:p>
+      <w:pPr>
+        <w:numPr>
+          <w:ilvl w:val="0"/>
+          <w:numId w:val="12"/>
+        </w:numPr>
+        <w:spacing w:after="0" w:line="240" w:lineRule="auto"/>
+        <w:textAlignment w:val="center"/>
+        <w:rPr>
+          <w:rFonts w:ascii="Calibri" w:eastAsia="Times New Roman" w:hAnsi="Calibri" w:cs="Calibri"/>
+          <w:lang w:eastAsia="de-CH"/>
+        </w:rPr>
+      </w:pPr>
+      <w:r>
+        <w:rPr>
+          <w:rFonts w:ascii="Calibri" w:eastAsia="Times New Roman" w:hAnsi="Calibri" w:cs="Calibri"/>
+          <w:lang w:eastAsia="de-CH"/>
+        </w:rPr>
+        <w:t xml:space="preserve">Viele ideen </w:t>
+      </w:r>
+    </w:p>
+    <w:p>
+      <w:pPr>
+        <w:numPr>
+          <w:ilvl w:val="0"/>
+          <w:numId w:val="12"/>
+        </w:numPr>
+        <w:spacing w:after="0" w:line="240" w:lineRule="auto"/>
+        <w:textAlignment w:val="center"/>
+        <w:rPr>
+          <w:rFonts w:ascii="Calibri" w:eastAsia="Times New Roman" w:hAnsi="Calibri" w:cs="Calibri"/>
+          <w:lang w:eastAsia="de-CH"/>
+        </w:rPr>
+      </w:pPr>
+      <w:r>
+        <w:rPr>
+          <w:rFonts w:ascii="Calibri" w:eastAsia="Times New Roman" w:hAnsi="Calibri" w:cs="Calibri"/>
+          <w:lang w:eastAsia="de-CH"/>
+        </w:rPr>
+        <w:t xml:space="preserve">Die meisten aber sehr unrealistisch </w:t>
+      </w:r>
+    </w:p>
+    <w:p>
+      <w:pPr>
+        <w:numPr>
+          <w:ilvl w:val="0"/>
+          <w:numId w:val="12"/>
+        </w:numPr>
+        <w:spacing w:after="0" w:line="240" w:lineRule="auto"/>
+        <w:textAlignment w:val="center"/>
+        <w:rPr>
+          <w:rFonts w:ascii="Calibri" w:eastAsia="Times New Roman" w:hAnsi="Calibri" w:cs="Calibri"/>
+          <w:lang w:eastAsia="de-CH"/>
+        </w:rPr>
+      </w:pPr>
+      <w:r>
+        <w:rPr>
+          <w:rFonts w:ascii="Calibri" w:eastAsia="Times New Roman" w:hAnsi="Calibri" w:cs="Calibri"/>
+          <w:lang w:eastAsia="de-CH"/>
+        </w:rPr>
+        <w:t>Deshalb auf platformer festgelegt welchen ich zu Rouge like ausbauen kann falls Ich komplizierte Elemente benötige</w:t>
+      </w:r>
+    </w:p>
+    <w:p>
+      <w:pPr>
+        <w:numPr>
+          <w:ilvl w:val="0"/>
+          <w:numId w:val="12"/>
+        </w:numPr>
+        <w:spacing w:after="0" w:line="240" w:lineRule="auto"/>
+        <w:textAlignment w:val="center"/>
+        <w:rPr>
+          <w:rFonts w:ascii="Calibri" w:eastAsia="Times New Roman" w:hAnsi="Calibri" w:cs="Calibri"/>
+          <w:lang w:eastAsia="de-CH"/>
+        </w:rPr>
+      </w:pPr>
+      <w:r>
+        <w:rPr>
+          <w:rFonts w:ascii="Calibri" w:eastAsia="Times New Roman" w:hAnsi="Calibri" w:cs="Calibri"/>
+          <w:lang w:eastAsia="de-CH"/>
+        </w:rPr>
+        <w:t>Vllt Erklärung Rouge like , platformer</w:t>
+      </w:r>
+    </w:p>
+    <w:p>
+      <w:pPr>
+        <w:numPr>
+          <w:ilvl w:val="0"/>
+          <w:numId w:val="12"/>
+        </w:numPr>
+        <w:spacing w:after="0" w:line="240" w:lineRule="auto"/>
+        <w:textAlignment w:val="center"/>
+        <w:rPr>
+          <w:rFonts w:ascii="Calibri" w:eastAsia="Times New Roman" w:hAnsi="Calibri" w:cs="Calibri"/>
+          <w:lang w:eastAsia="de-CH"/>
+        </w:rPr>
+      </w:pPr>
+      <w:r>
+        <w:rPr>
+          <w:rFonts w:ascii="Calibri" w:eastAsia="Times New Roman" w:hAnsi="Calibri" w:cs="Calibri"/>
+          <w:lang w:eastAsia="de-CH"/>
+        </w:rPr>
+        <w:t>Danach habe ich mit den grundlegenden spielerbewegungen angefangen und diese erweitert( springen, wände, wandsprünge, Doppelsprung, dash)</w:t>
+      </w:r>
+    </w:p>
+    <w:p>
+      <w:pPr>
+        <w:numPr>
+          <w:ilvl w:val="0"/>
+          <w:numId w:val="12"/>
+        </w:numPr>
+        <w:spacing w:after="0" w:line="240" w:lineRule="auto"/>
+        <w:textAlignment w:val="center"/>
+        <w:rPr>
+          <w:rFonts w:ascii="Calibri" w:eastAsia="Times New Roman" w:hAnsi="Calibri" w:cs="Calibri"/>
+          <w:lang w:eastAsia="de-CH"/>
+        </w:rPr>
+      </w:pPr>
+      <w:r>
+        <w:rPr>
+          <w:rFonts w:ascii="Calibri" w:eastAsia="Times New Roman" w:hAnsi="Calibri" w:cs="Calibri"/>
+          <w:lang w:eastAsia="de-CH"/>
+        </w:rPr>
+        <w:t>Und auch andere mechaniken und funktionen( Hauptmenü mit Einstellungen, speichern und laden, neue Hindernisse, Checkpoints)</w:t>
+      </w:r>
+    </w:p>
+    <w:p>
+      <w:pPr>
+        <w:numPr>
+          <w:ilvl w:val="0"/>
+          <w:numId w:val="12"/>
+        </w:numPr>
+        <w:spacing w:after="0" w:line="240" w:lineRule="auto"/>
+        <w:textAlignment w:val="center"/>
+        <w:rPr>
+          <w:rFonts w:ascii="Calibri" w:eastAsia="Times New Roman" w:hAnsi="Calibri" w:cs="Calibri"/>
+          <w:lang w:eastAsia="de-CH"/>
+        </w:rPr>
+      </w:pPr>
+      <w:r>
+        <w:rPr>
+          <w:rFonts w:ascii="Calibri" w:eastAsia="Times New Roman" w:hAnsi="Calibri" w:cs="Calibri"/>
+          <w:lang w:eastAsia="de-CH"/>
+        </w:rPr>
+        <w:t>Diese Funktionen habe ich hinter collectibles verschlossen bis der spieler den richtigen Punkt erreicht hat.</w:t>
+      </w:r>
+    </w:p>
+    <w:p/>
     <w:p/>
     <w:p>
       <w:pPr>
@@ -3459,6 +4067,140 @@
           <w:color w:val="1F3763"/>
         </w:rPr>
         <w:t>Einbindung von speziellen Features</w:t>
+      </w:r>
+    </w:p>
+    <w:p>
+      <w:pPr>
+        <w:numPr>
+          <w:ilvl w:val="0"/>
+          <w:numId w:val="13"/>
+        </w:numPr>
+        <w:spacing w:after="0" w:line="240" w:lineRule="auto"/>
+        <w:textAlignment w:val="center"/>
+        <w:rPr>
+          <w:rFonts w:ascii="Calibri" w:eastAsia="Times New Roman" w:hAnsi="Calibri" w:cs="Calibri"/>
+          <w:lang w:eastAsia="de-CH"/>
+        </w:rPr>
+      </w:pPr>
+      <w:r>
+        <w:rPr>
+          <w:rFonts w:ascii="Calibri" w:eastAsia="Times New Roman" w:hAnsi="Calibri" w:cs="Calibri"/>
+          <w:lang w:eastAsia="de-CH"/>
+        </w:rPr>
+        <w:t xml:space="preserve">Bei dee Einbindung von ton wie auch grafiken war die suche nach den passenen dateien das schwierigste </w:t>
+      </w:r>
+    </w:p>
+    <w:p>
+      <w:pPr>
+        <w:numPr>
+          <w:ilvl w:val="0"/>
+          <w:numId w:val="13"/>
+        </w:numPr>
+        <w:spacing w:after="0" w:line="240" w:lineRule="auto"/>
+        <w:textAlignment w:val="center"/>
+        <w:rPr>
+          <w:rFonts w:ascii="Calibri" w:eastAsia="Times New Roman" w:hAnsi="Calibri" w:cs="Calibri"/>
+          <w:lang w:eastAsia="de-CH"/>
+        </w:rPr>
+      </w:pPr>
+      <w:r>
+        <w:rPr>
+          <w:rFonts w:ascii="Calibri" w:eastAsia="Times New Roman" w:hAnsi="Calibri" w:cs="Calibri"/>
+          <w:lang w:eastAsia="de-CH"/>
+        </w:rPr>
+        <w:t>Durch autotiling erweiterung wurde das erstellen der karte angenehmer</w:t>
+      </w:r>
+    </w:p>
+    <w:p>
+      <w:pPr>
+        <w:numPr>
+          <w:ilvl w:val="0"/>
+          <w:numId w:val="13"/>
+        </w:numPr>
+        <w:spacing w:after="0" w:line="240" w:lineRule="auto"/>
+        <w:textAlignment w:val="center"/>
+        <w:rPr>
+          <w:rFonts w:ascii="Calibri" w:eastAsia="Times New Roman" w:hAnsi="Calibri" w:cs="Calibri"/>
+          <w:lang w:eastAsia="de-CH"/>
+        </w:rPr>
+      </w:pPr>
+      <w:r>
+        <w:rPr>
+          <w:rFonts w:ascii="Calibri" w:eastAsia="Times New Roman" w:hAnsi="Calibri" w:cs="Calibri"/>
+          <w:lang w:eastAsia="de-CH"/>
+        </w:rPr>
+        <w:t>Grafiken waren nachdem man den Kniff dahinter gefumden hat erstaunlich einfach</w:t>
+      </w:r>
+    </w:p>
+    <w:p>
+      <w:pPr>
+        <w:numPr>
+          <w:ilvl w:val="0"/>
+          <w:numId w:val="13"/>
+        </w:numPr>
+        <w:spacing w:after="0" w:line="240" w:lineRule="auto"/>
+        <w:textAlignment w:val="center"/>
+        <w:rPr>
+          <w:rFonts w:ascii="Calibri" w:eastAsia="Times New Roman" w:hAnsi="Calibri" w:cs="Calibri"/>
+          <w:lang w:eastAsia="de-CH"/>
+        </w:rPr>
+      </w:pPr>
+      <w:r>
+        <w:rPr>
+          <w:rFonts w:ascii="Calibri" w:eastAsia="Times New Roman" w:hAnsi="Calibri" w:cs="Calibri"/>
+          <w:lang w:eastAsia="de-CH"/>
+        </w:rPr>
+        <w:t>Unitz übernimmt dabei auch einiges an arbeit</w:t>
+      </w:r>
+    </w:p>
+    <w:p>
+      <w:pPr>
+        <w:numPr>
+          <w:ilvl w:val="0"/>
+          <w:numId w:val="13"/>
+        </w:numPr>
+        <w:spacing w:after="0" w:line="240" w:lineRule="auto"/>
+        <w:textAlignment w:val="center"/>
+        <w:rPr>
+          <w:rFonts w:ascii="Calibri" w:eastAsia="Times New Roman" w:hAnsi="Calibri" w:cs="Calibri"/>
+          <w:lang w:eastAsia="de-CH"/>
+        </w:rPr>
+      </w:pPr>
+      <w:r>
+        <w:rPr>
+          <w:rFonts w:ascii="Calibri" w:eastAsia="Times New Roman" w:hAnsi="Calibri" w:cs="Calibri"/>
+          <w:lang w:eastAsia="de-CH"/>
+        </w:rPr>
+        <w:t xml:space="preserve">Bei der conteller einbindung musste ich mich zuerst zwischen zwei Erweiterungen entscheiden wobei die neuere komplizierter aber auch besser ist, leider hatte diese weniger Anleitungenen weshalb icb anfangs ein bisschen herumprobieren musste aber schlussendlich hat ea funktioniert weshalb teile des codes verändern musste damach gab es noch ein </w:t>
+      </w:r>
+      <w:r>
+        <w:rPr>
+          <w:rFonts w:ascii="Calibri" w:eastAsia="Times New Roman" w:hAnsi="Calibri" w:cs="Calibri"/>
+          <w:lang w:eastAsia="de-CH"/>
+        </w:rPr>
+        <w:lastRenderedPageBreak/>
+        <w:t>Problem das über den Controller werte von 0-1 und auf der Tastatur nur entweder das eine oder das amdere was obwohl es sehr einfach war Probleme auslöste</w:t>
+      </w:r>
+    </w:p>
+    <w:p>
+      <w:pPr>
+        <w:numPr>
+          <w:ilvl w:val="0"/>
+          <w:numId w:val="13"/>
+        </w:numPr>
+        <w:spacing w:after="0" w:line="240" w:lineRule="auto"/>
+        <w:textAlignment w:val="center"/>
+        <w:rPr>
+          <w:rFonts w:ascii="Calibri" w:eastAsia="Times New Roman" w:hAnsi="Calibri" w:cs="Calibri"/>
+          <w:lang w:eastAsia="de-CH"/>
+        </w:rPr>
+      </w:pPr>
+      <w:r>
+        <w:rPr>
+          <w:rFonts w:ascii="Calibri" w:eastAsia="Times New Roman" w:hAnsi="Calibri" w:cs="Calibri"/>
+          <w:lang w:eastAsia="de-CH"/>
+        </w:rPr>
+        <w:t>Audio</w:t>
       </w:r>
     </w:p>
     <w:p>
@@ -3482,6 +4224,39 @@
       </w:r>
     </w:p>
     <w:p>
+      <w:r>
+        <w:t>Das ziel des Spieles ist es mit unterschiedlichen Bewegung Mechaniken wie normalem laufen, Sprüngen, wand Sprüngen, Doppelsprüngen und dashes die Hindernisse des Spielkarte zu überwinden und das ende des Spieles zu erreichen. Während die einfachsten Hürden</w:t>
+      </w:r>
+      <w:r>
+        <w:t>,</w:t>
+      </w:r>
+      <w:r>
+        <w:t xml:space="preserve"> Sprünge von Plattform zu Plattform sind</w:t>
+      </w:r>
+      <w:r>
+        <w:t>,</w:t>
+      </w:r>
+      <w:r>
+        <w:t xml:space="preserve"> werden diese im verlauf des Spieles durch </w:t>
+      </w:r>
+      <w:r>
+        <w:t>Plattformen,</w:t>
+      </w:r>
+      <w:r>
+        <w:t xml:space="preserve"> welche bei kontakt herunterfallen oder Stalaktiten welche versuchen den Spieler zu erschlagen erschwert.</w:t>
+      </w:r>
+    </w:p>
+    <w:p>
+      <w:r>
+        <w:t>&lt;TODO&gt;Grafiken aus Spiel</w:t>
+      </w:r>
+    </w:p>
+    <w:p>
+      <w:r>
+        <w:t>Die meisten Fähigkeiten des Spielers sind Anfangs noch nicht nutzbar sie werden aber im verlauf des spiels durch das  aufsammeln von objekten freigeschaltet.</w:t>
+      </w:r>
+    </w:p>
+    <w:p>
       <w:pPr>
         <w:pStyle w:val="berschrift1"/>
       </w:pPr>
@@ -3495,6 +4270,152 @@
       </w:pPr>
       <w:r>
         <w:t>Quellenverzeichnis</w:t>
+      </w:r>
+    </w:p>
+    <w:p>
+      <w:pPr>
+        <w:rPr>
+          <w:noProof/>
+        </w:rPr>
+      </w:pPr>
+      <w:r>
+        <w:fldChar w:fldCharType="begin"/>
+      </w:r>
+      <w:r>
+        <w:instrText xml:space="preserve"> BIBLIOGRAPHY  \l 2055 </w:instrText>
+      </w:r>
+      <w:r>
+        <w:fldChar w:fldCharType="separate"/>
+      </w:r>
+    </w:p>
+    <w:tbl>
+      <w:tblPr>
+        <w:tblW w:w="5000" w:type="pct"/>
+        <w:tblCellSpacing w:w="15" w:type="dxa"/>
+        <w:tblCellMar>
+          <w:top w:w="15" w:type="dxa"/>
+          <w:left w:w="15" w:type="dxa"/>
+          <w:bottom w:w="15" w:type="dxa"/>
+          <w:right w:w="15" w:type="dxa"/>
+        </w:tblCellMar>
+        <w:tblLook w:val="04A0" w:firstRow="1" w:lastRow="0" w:firstColumn="1" w:lastColumn="0" w:noHBand="0" w:noVBand="1"/>
+      </w:tblPr>
+      <w:tblGrid>
+        <w:gridCol w:w="322"/>
+        <w:gridCol w:w="8750"/>
+      </w:tblGrid>
+      <w:tr>
+        <w:trPr>
+          <w:divId w:val="1363634603"/>
+          <w:tblCellSpacing w:w="15" w:type="dxa"/>
+        </w:trPr>
+        <w:tc>
+          <w:tcPr>
+            <w:tcW w:w="50" w:type="pct"/>
+            <w:hideMark/>
+          </w:tcPr>
+          <w:p>
+            <w:pPr>
+              <w:pStyle w:val="Literaturverzeichnis"/>
+              <w:rPr>
+                <w:noProof/>
+                <w:sz w:val="24"/>
+                <w:szCs w:val="24"/>
+              </w:rPr>
+            </w:pPr>
+            <w:r>
+              <w:rPr>
+                <w:noProof/>
+              </w:rPr>
+              <w:t xml:space="preserve">[1] </w:t>
+            </w:r>
+          </w:p>
+        </w:tc>
+        <w:tc>
+          <w:tcPr>
+            <w:tcW w:w="0" w:type="auto"/>
+            <w:hideMark/>
+          </w:tcPr>
+          <w:p>
+            <w:pPr>
+              <w:pStyle w:val="Literaturverzeichnis"/>
+              <w:rPr>
+                <w:noProof/>
+                <w:lang w:val="en-GB"/>
+              </w:rPr>
+            </w:pPr>
+            <w:r>
+              <w:rPr>
+                <w:noProof/>
+                <w:lang w:val="en-GB"/>
+              </w:rPr>
+              <w:t>Unity Technologies, «Unity,» 2022. [Online]. Available: https://unity.com/.</w:t>
+            </w:r>
+          </w:p>
+        </w:tc>
+      </w:tr>
+      <w:tr>
+        <w:trPr>
+          <w:divId w:val="1363634603"/>
+          <w:tblCellSpacing w:w="15" w:type="dxa"/>
+        </w:trPr>
+        <w:tc>
+          <w:tcPr>
+            <w:tcW w:w="50" w:type="pct"/>
+            <w:hideMark/>
+          </w:tcPr>
+          <w:p>
+            <w:pPr>
+              <w:pStyle w:val="Literaturverzeichnis"/>
+              <w:rPr>
+                <w:noProof/>
+              </w:rPr>
+            </w:pPr>
+            <w:r>
+              <w:rPr>
+                <w:noProof/>
+              </w:rPr>
+              <w:t xml:space="preserve">[2] </w:t>
+            </w:r>
+          </w:p>
+        </w:tc>
+        <w:tc>
+          <w:tcPr>
+            <w:tcW w:w="0" w:type="auto"/>
+            <w:hideMark/>
+          </w:tcPr>
+          <w:p>
+            <w:pPr>
+              <w:pStyle w:val="Literaturverzeichnis"/>
+              <w:rPr>
+                <w:noProof/>
+                <w:lang w:val="en-GB"/>
+              </w:rPr>
+            </w:pPr>
+            <w:r>
+              <w:rPr>
+                <w:noProof/>
+                <w:lang w:val="en-GB"/>
+              </w:rPr>
+              <w:t>Unity Technologies, «Unity Documentation,» 2 12 2022. [Online]. Available: https://docs.unity3d.com/Manual/unity-architecture.html.</w:t>
+            </w:r>
+          </w:p>
+        </w:tc>
+      </w:tr>
+    </w:tbl>
+    <w:p>
+      <w:pPr>
+        <w:divId w:val="1363634603"/>
+        <w:rPr>
+          <w:rFonts w:eastAsia="Times New Roman"/>
+          <w:noProof/>
+          <w:lang w:val="en-GB"/>
+        </w:rPr>
+      </w:pPr>
+    </w:p>
+    <w:p>
+      <w:r>
+        <w:fldChar w:fldCharType="end"/>
       </w:r>
     </w:p>
     <w:sectPr>
@@ -3720,6 +4641,155 @@
     </w:lvl>
   </w:abstractNum>
   <w:abstractNum w:abstractNumId="1" w15:restartNumberingAfterBreak="0">
+    <w:nsid w:val="1A1B2750"/>
+    <w:multiLevelType w:val="multilevel"/>
+    <w:tmpl w:val="A7D2BD12"/>
+    <w:lvl w:ilvl="0">
+      <w:start w:val="1"/>
+      <w:numFmt w:val="bullet"/>
+      <w:lvlText w:val=""/>
+      <w:lvlJc w:val="left"/>
+      <w:pPr>
+        <w:tabs>
+          <w:tab w:val="num" w:pos="720"/>
+        </w:tabs>
+        <w:ind w:left="720" w:hanging="360"/>
+      </w:pPr>
+      <w:rPr>
+        <w:rFonts w:ascii="Symbol" w:hAnsi="Symbol" w:hint="default"/>
+        <w:sz w:val="20"/>
+      </w:rPr>
+    </w:lvl>
+    <w:lvl w:ilvl="1" w:tentative="1">
+      <w:start w:val="1"/>
+      <w:numFmt w:val="bullet"/>
+      <w:lvlText w:val=""/>
+      <w:lvlJc w:val="left"/>
+      <w:pPr>
+        <w:tabs>
+          <w:tab w:val="num" w:pos="1440"/>
+        </w:tabs>
+        <w:ind w:left="1440" w:hanging="360"/>
+      </w:pPr>
+      <w:rPr>
+        <w:rFonts w:ascii="Symbol" w:hAnsi="Symbol" w:hint="default"/>
+        <w:sz w:val="20"/>
+      </w:rPr>
+    </w:lvl>
+    <w:lvl w:ilvl="2" w:tentative="1">
+      <w:start w:val="1"/>
+      <w:numFmt w:val="bullet"/>
+      <w:lvlText w:val=""/>
+      <w:lvlJc w:val="left"/>
+      <w:pPr>
+        <w:tabs>
+          <w:tab w:val="num" w:pos="2160"/>
+        </w:tabs>
+        <w:ind w:left="2160" w:hanging="360"/>
+      </w:pPr>
+      <w:rPr>
+        <w:rFonts w:ascii="Symbol" w:hAnsi="Symbol" w:hint="default"/>
+        <w:sz w:val="20"/>
+      </w:rPr>
+    </w:lvl>
+    <w:lvl w:ilvl="3" w:tentative="1">
+      <w:start w:val="1"/>
+      <w:numFmt w:val="bullet"/>
+      <w:lvlText w:val=""/>
+      <w:lvlJc w:val="left"/>
+      <w:pPr>
+        <w:tabs>
+          <w:tab w:val="num" w:pos="2880"/>
+        </w:tabs>
+        <w:ind w:left="2880" w:hanging="360"/>
+      </w:pPr>
+      <w:rPr>
+        <w:rFonts w:ascii="Symbol" w:hAnsi="Symbol" w:hint="default"/>
+        <w:sz w:val="20"/>
+      </w:rPr>
+    </w:lvl>
+    <w:lvl w:ilvl="4" w:tentative="1">
+      <w:start w:val="1"/>
+      <w:numFmt w:val="bullet"/>
+      <w:lvlText w:val=""/>
+      <w:lvlJc w:val="left"/>
+      <w:pPr>
+        <w:tabs>
+          <w:tab w:val="num" w:pos="3600"/>
+        </w:tabs>
+        <w:ind w:left="3600" w:hanging="360"/>
+      </w:pPr>
+      <w:rPr>
+        <w:rFonts w:ascii="Symbol" w:hAnsi="Symbol" w:hint="default"/>
+        <w:sz w:val="20"/>
+      </w:rPr>
+    </w:lvl>
+    <w:lvl w:ilvl="5" w:tentative="1">
+      <w:start w:val="1"/>
+      <w:numFmt w:val="bullet"/>
+      <w:lvlText w:val=""/>
+      <w:lvlJc w:val="left"/>
+      <w:pPr>
+        <w:tabs>
+          <w:tab w:val="num" w:pos="4320"/>
+        </w:tabs>
+        <w:ind w:left="4320" w:hanging="360"/>
+      </w:pPr>
+      <w:rPr>
+        <w:rFonts w:ascii="Symbol" w:hAnsi="Symbol" w:hint="default"/>
+        <w:sz w:val="20"/>
+      </w:rPr>
+    </w:lvl>
+    <w:lvl w:ilvl="6" w:tentative="1">
+      <w:start w:val="1"/>
+      <w:numFmt w:val="bullet"/>
+      <w:lvlText w:val=""/>
+      <w:lvlJc w:val="left"/>
+      <w:pPr>
+        <w:tabs>
+          <w:tab w:val="num" w:pos="5040"/>
+        </w:tabs>
+        <w:ind w:left="5040" w:hanging="360"/>
+      </w:pPr>
+      <w:rPr>
+        <w:rFonts w:ascii="Symbol" w:hAnsi="Symbol" w:hint="default"/>
+        <w:sz w:val="20"/>
+      </w:rPr>
+    </w:lvl>
+    <w:lvl w:ilvl="7" w:tentative="1">
+      <w:start w:val="1"/>
+      <w:numFmt w:val="bullet"/>
+      <w:lvlText w:val=""/>
+      <w:lvlJc w:val="left"/>
+      <w:pPr>
+        <w:tabs>
+          <w:tab w:val="num" w:pos="5760"/>
+        </w:tabs>
+        <w:ind w:left="5760" w:hanging="360"/>
+      </w:pPr>
+      <w:rPr>
+        <w:rFonts w:ascii="Symbol" w:hAnsi="Symbol" w:hint="default"/>
+        <w:sz w:val="20"/>
+      </w:rPr>
+    </w:lvl>
+    <w:lvl w:ilvl="8" w:tentative="1">
+      <w:start w:val="1"/>
+      <w:numFmt w:val="bullet"/>
+      <w:lvlText w:val=""/>
+      <w:lvlJc w:val="left"/>
+      <w:pPr>
+        <w:tabs>
+          <w:tab w:val="num" w:pos="6480"/>
+        </w:tabs>
+        <w:ind w:left="6480" w:hanging="360"/>
+      </w:pPr>
+      <w:rPr>
+        <w:rFonts w:ascii="Symbol" w:hAnsi="Symbol" w:hint="default"/>
+        <w:sz w:val="20"/>
+      </w:rPr>
+    </w:lvl>
+  </w:abstractNum>
+  <w:abstractNum w:abstractNumId="2" w15:restartNumberingAfterBreak="0">
     <w:nsid w:val="2A122365"/>
     <w:multiLevelType w:val="hybridMultilevel"/>
     <w:tmpl w:val="F370CB86"/>
@@ -3831,7 +4901,7 @@
       </w:rPr>
     </w:lvl>
   </w:abstractNum>
-  <w:abstractNum w:abstractNumId="2" w15:restartNumberingAfterBreak="0">
+  <w:abstractNum w:abstractNumId="3" w15:restartNumberingAfterBreak="0">
     <w:nsid w:val="2B3B3AA6"/>
     <w:multiLevelType w:val="multilevel"/>
     <w:tmpl w:val="4CB8B75A"/>
@@ -3944,7 +5014,7 @@
       </w:pPr>
     </w:lvl>
   </w:abstractNum>
-  <w:abstractNum w:abstractNumId="3" w15:restartNumberingAfterBreak="0">
+  <w:abstractNum w:abstractNumId="4" w15:restartNumberingAfterBreak="0">
     <w:nsid w:val="33B26312"/>
     <w:multiLevelType w:val="hybridMultilevel"/>
     <w:tmpl w:val="D1EA8F66"/>
@@ -4031,7 +5101,7 @@
       </w:pPr>
     </w:lvl>
   </w:abstractNum>
-  <w:abstractNum w:abstractNumId="4" w15:restartNumberingAfterBreak="0">
+  <w:abstractNum w:abstractNumId="5" w15:restartNumberingAfterBreak="0">
     <w:nsid w:val="3A4C3972"/>
     <w:multiLevelType w:val="hybridMultilevel"/>
     <w:tmpl w:val="F90E340C"/>
@@ -4144,7 +5214,7 @@
       </w:rPr>
     </w:lvl>
   </w:abstractNum>
-  <w:abstractNum w:abstractNumId="5" w15:restartNumberingAfterBreak="0">
+  <w:abstractNum w:abstractNumId="6" w15:restartNumberingAfterBreak="0">
     <w:nsid w:val="471407B3"/>
     <w:multiLevelType w:val="hybridMultilevel"/>
     <w:tmpl w:val="4F6655FE"/>
@@ -4256,7 +5326,156 @@
       </w:rPr>
     </w:lvl>
   </w:abstractNum>
-  <w:abstractNum w:abstractNumId="6" w15:restartNumberingAfterBreak="0">
+  <w:abstractNum w:abstractNumId="7" w15:restartNumberingAfterBreak="0">
+    <w:nsid w:val="51AD22DF"/>
+    <w:multiLevelType w:val="multilevel"/>
+    <w:tmpl w:val="EC2E3750"/>
+    <w:lvl w:ilvl="0">
+      <w:start w:val="1"/>
+      <w:numFmt w:val="bullet"/>
+      <w:lvlText w:val=""/>
+      <w:lvlJc w:val="left"/>
+      <w:pPr>
+        <w:tabs>
+          <w:tab w:val="num" w:pos="720"/>
+        </w:tabs>
+        <w:ind w:left="720" w:hanging="360"/>
+      </w:pPr>
+      <w:rPr>
+        <w:rFonts w:ascii="Symbol" w:hAnsi="Symbol" w:hint="default"/>
+        <w:sz w:val="20"/>
+      </w:rPr>
+    </w:lvl>
+    <w:lvl w:ilvl="1" w:tentative="1">
+      <w:start w:val="1"/>
+      <w:numFmt w:val="bullet"/>
+      <w:lvlText w:val=""/>
+      <w:lvlJc w:val="left"/>
+      <w:pPr>
+        <w:tabs>
+          <w:tab w:val="num" w:pos="1440"/>
+        </w:tabs>
+        <w:ind w:left="1440" w:hanging="360"/>
+      </w:pPr>
+      <w:rPr>
+        <w:rFonts w:ascii="Symbol" w:hAnsi="Symbol" w:hint="default"/>
+        <w:sz w:val="20"/>
+      </w:rPr>
+    </w:lvl>
+    <w:lvl w:ilvl="2" w:tentative="1">
+      <w:start w:val="1"/>
+      <w:numFmt w:val="bullet"/>
+      <w:lvlText w:val=""/>
+      <w:lvlJc w:val="left"/>
+      <w:pPr>
+        <w:tabs>
+          <w:tab w:val="num" w:pos="2160"/>
+        </w:tabs>
+        <w:ind w:left="2160" w:hanging="360"/>
+      </w:pPr>
+      <w:rPr>
+        <w:rFonts w:ascii="Symbol" w:hAnsi="Symbol" w:hint="default"/>
+        <w:sz w:val="20"/>
+      </w:rPr>
+    </w:lvl>
+    <w:lvl w:ilvl="3" w:tentative="1">
+      <w:start w:val="1"/>
+      <w:numFmt w:val="bullet"/>
+      <w:lvlText w:val=""/>
+      <w:lvlJc w:val="left"/>
+      <w:pPr>
+        <w:tabs>
+          <w:tab w:val="num" w:pos="2880"/>
+        </w:tabs>
+        <w:ind w:left="2880" w:hanging="360"/>
+      </w:pPr>
+      <w:rPr>
+        <w:rFonts w:ascii="Symbol" w:hAnsi="Symbol" w:hint="default"/>
+        <w:sz w:val="20"/>
+      </w:rPr>
+    </w:lvl>
+    <w:lvl w:ilvl="4" w:tentative="1">
+      <w:start w:val="1"/>
+      <w:numFmt w:val="bullet"/>
+      <w:lvlText w:val=""/>
+      <w:lvlJc w:val="left"/>
+      <w:pPr>
+        <w:tabs>
+          <w:tab w:val="num" w:pos="3600"/>
+        </w:tabs>
+        <w:ind w:left="3600" w:hanging="360"/>
+      </w:pPr>
+      <w:rPr>
+        <w:rFonts w:ascii="Symbol" w:hAnsi="Symbol" w:hint="default"/>
+        <w:sz w:val="20"/>
+      </w:rPr>
+    </w:lvl>
+    <w:lvl w:ilvl="5" w:tentative="1">
+      <w:start w:val="1"/>
+      <w:numFmt w:val="bullet"/>
+      <w:lvlText w:val=""/>
+      <w:lvlJc w:val="left"/>
+      <w:pPr>
+        <w:tabs>
+          <w:tab w:val="num" w:pos="4320"/>
+        </w:tabs>
+        <w:ind w:left="4320" w:hanging="360"/>
+      </w:pPr>
+      <w:rPr>
+        <w:rFonts w:ascii="Symbol" w:hAnsi="Symbol" w:hint="default"/>
+        <w:sz w:val="20"/>
+      </w:rPr>
+    </w:lvl>
+    <w:lvl w:ilvl="6" w:tentative="1">
+      <w:start w:val="1"/>
+      <w:numFmt w:val="bullet"/>
+      <w:lvlText w:val=""/>
+      <w:lvlJc w:val="left"/>
+      <w:pPr>
+        <w:tabs>
+          <w:tab w:val="num" w:pos="5040"/>
+        </w:tabs>
+        <w:ind w:left="5040" w:hanging="360"/>
+      </w:pPr>
+      <w:rPr>
+        <w:rFonts w:ascii="Symbol" w:hAnsi="Symbol" w:hint="default"/>
+        <w:sz w:val="20"/>
+      </w:rPr>
+    </w:lvl>
+    <w:lvl w:ilvl="7" w:tentative="1">
+      <w:start w:val="1"/>
+      <w:numFmt w:val="bullet"/>
+      <w:lvlText w:val=""/>
+      <w:lvlJc w:val="left"/>
+      <w:pPr>
+        <w:tabs>
+          <w:tab w:val="num" w:pos="5760"/>
+        </w:tabs>
+        <w:ind w:left="5760" w:hanging="360"/>
+      </w:pPr>
+      <w:rPr>
+        <w:rFonts w:ascii="Symbol" w:hAnsi="Symbol" w:hint="default"/>
+        <w:sz w:val="20"/>
+      </w:rPr>
+    </w:lvl>
+    <w:lvl w:ilvl="8" w:tentative="1">
+      <w:start w:val="1"/>
+      <w:numFmt w:val="bullet"/>
+      <w:lvlText w:val=""/>
+      <w:lvlJc w:val="left"/>
+      <w:pPr>
+        <w:tabs>
+          <w:tab w:val="num" w:pos="6480"/>
+        </w:tabs>
+        <w:ind w:left="6480" w:hanging="360"/>
+      </w:pPr>
+      <w:rPr>
+        <w:rFonts w:ascii="Symbol" w:hAnsi="Symbol" w:hint="default"/>
+        <w:sz w:val="20"/>
+      </w:rPr>
+    </w:lvl>
+  </w:abstractNum>
+  <w:abstractNum w:abstractNumId="8" w15:restartNumberingAfterBreak="0">
     <w:nsid w:val="58F60E0F"/>
     <w:multiLevelType w:val="hybridMultilevel"/>
     <w:tmpl w:val="EDCC3568"/>
@@ -4343,7 +5562,7 @@
       </w:pPr>
     </w:lvl>
   </w:abstractNum>
-  <w:abstractNum w:abstractNumId="7" w15:restartNumberingAfterBreak="0">
+  <w:abstractNum w:abstractNumId="9" w15:restartNumberingAfterBreak="0">
     <w:nsid w:val="59B135F2"/>
     <w:multiLevelType w:val="multilevel"/>
     <w:tmpl w:val="6B6C8BBA"/>
@@ -4492,7 +5711,7 @@
       </w:rPr>
     </w:lvl>
   </w:abstractNum>
-  <w:abstractNum w:abstractNumId="8" w15:restartNumberingAfterBreak="0">
+  <w:abstractNum w:abstractNumId="10" w15:restartNumberingAfterBreak="0">
     <w:nsid w:val="5A7B6390"/>
     <w:multiLevelType w:val="multilevel"/>
     <w:tmpl w:val="B0D8D050"/>
@@ -4605,7 +5824,156 @@
       </w:pPr>
     </w:lvl>
   </w:abstractNum>
-  <w:abstractNum w:abstractNumId="9" w15:restartNumberingAfterBreak="0">
+  <w:abstractNum w:abstractNumId="11" w15:restartNumberingAfterBreak="0">
+    <w:nsid w:val="6A6861D8"/>
+    <w:multiLevelType w:val="multilevel"/>
+    <w:tmpl w:val="C0EA8390"/>
+    <w:lvl w:ilvl="0">
+      <w:start w:val="1"/>
+      <w:numFmt w:val="bullet"/>
+      <w:lvlText w:val=""/>
+      <w:lvlJc w:val="left"/>
+      <w:pPr>
+        <w:tabs>
+          <w:tab w:val="num" w:pos="720"/>
+        </w:tabs>
+        <w:ind w:left="720" w:hanging="360"/>
+      </w:pPr>
+      <w:rPr>
+        <w:rFonts w:ascii="Symbol" w:hAnsi="Symbol" w:hint="default"/>
+        <w:sz w:val="20"/>
+      </w:rPr>
+    </w:lvl>
+    <w:lvl w:ilvl="1" w:tentative="1">
+      <w:start w:val="1"/>
+      <w:numFmt w:val="bullet"/>
+      <w:lvlText w:val=""/>
+      <w:lvlJc w:val="left"/>
+      <w:pPr>
+        <w:tabs>
+          <w:tab w:val="num" w:pos="1440"/>
+        </w:tabs>
+        <w:ind w:left="1440" w:hanging="360"/>
+      </w:pPr>
+      <w:rPr>
+        <w:rFonts w:ascii="Symbol" w:hAnsi="Symbol" w:hint="default"/>
+        <w:sz w:val="20"/>
+      </w:rPr>
+    </w:lvl>
+    <w:lvl w:ilvl="2" w:tentative="1">
+      <w:start w:val="1"/>
+      <w:numFmt w:val="bullet"/>
+      <w:lvlText w:val=""/>
+      <w:lvlJc w:val="left"/>
+      <w:pPr>
+        <w:tabs>
+          <w:tab w:val="num" w:pos="2160"/>
+        </w:tabs>
+        <w:ind w:left="2160" w:hanging="360"/>
+      </w:pPr>
+      <w:rPr>
+        <w:rFonts w:ascii="Symbol" w:hAnsi="Symbol" w:hint="default"/>
+        <w:sz w:val="20"/>
+      </w:rPr>
+    </w:lvl>
+    <w:lvl w:ilvl="3" w:tentative="1">
+      <w:start w:val="1"/>
+      <w:numFmt w:val="bullet"/>
+      <w:lvlText w:val=""/>
+      <w:lvlJc w:val="left"/>
+      <w:pPr>
+        <w:tabs>
+          <w:tab w:val="num" w:pos="2880"/>
+        </w:tabs>
+        <w:ind w:left="2880" w:hanging="360"/>
+      </w:pPr>
+      <w:rPr>
+        <w:rFonts w:ascii="Symbol" w:hAnsi="Symbol" w:hint="default"/>
+        <w:sz w:val="20"/>
+      </w:rPr>
+    </w:lvl>
+    <w:lvl w:ilvl="4" w:tentative="1">
+      <w:start w:val="1"/>
+      <w:numFmt w:val="bullet"/>
+      <w:lvlText w:val=""/>
+      <w:lvlJc w:val="left"/>
+      <w:pPr>
+        <w:tabs>
+          <w:tab w:val="num" w:pos="3600"/>
+        </w:tabs>
+        <w:ind w:left="3600" w:hanging="360"/>
+      </w:pPr>
+      <w:rPr>
+        <w:rFonts w:ascii="Symbol" w:hAnsi="Symbol" w:hint="default"/>
+        <w:sz w:val="20"/>
+      </w:rPr>
+    </w:lvl>
+    <w:lvl w:ilvl="5" w:tentative="1">
+      <w:start w:val="1"/>
+      <w:numFmt w:val="bullet"/>
+      <w:lvlText w:val=""/>
+      <w:lvlJc w:val="left"/>
+      <w:pPr>
+        <w:tabs>
+          <w:tab w:val="num" w:pos="4320"/>
+        </w:tabs>
+        <w:ind w:left="4320" w:hanging="360"/>
+      </w:pPr>
+      <w:rPr>
+        <w:rFonts w:ascii="Symbol" w:hAnsi="Symbol" w:hint="default"/>
+        <w:sz w:val="20"/>
+      </w:rPr>
+    </w:lvl>
+    <w:lvl w:ilvl="6" w:tentative="1">
+      <w:start w:val="1"/>
+      <w:numFmt w:val="bullet"/>
+      <w:lvlText w:val=""/>
+      <w:lvlJc w:val="left"/>
+      <w:pPr>
+        <w:tabs>
+          <w:tab w:val="num" w:pos="5040"/>
+        </w:tabs>
+        <w:ind w:left="5040" w:hanging="360"/>
+      </w:pPr>
+      <w:rPr>
+        <w:rFonts w:ascii="Symbol" w:hAnsi="Symbol" w:hint="default"/>
+        <w:sz w:val="20"/>
+      </w:rPr>
+    </w:lvl>
+    <w:lvl w:ilvl="7" w:tentative="1">
+      <w:start w:val="1"/>
+      <w:numFmt w:val="bullet"/>
+      <w:lvlText w:val=""/>
+      <w:lvlJc w:val="left"/>
+      <w:pPr>
+        <w:tabs>
+          <w:tab w:val="num" w:pos="5760"/>
+        </w:tabs>
+        <w:ind w:left="5760" w:hanging="360"/>
+      </w:pPr>
+      <w:rPr>
+        <w:rFonts w:ascii="Symbol" w:hAnsi="Symbol" w:hint="default"/>
+        <w:sz w:val="20"/>
+      </w:rPr>
+    </w:lvl>
+    <w:lvl w:ilvl="8" w:tentative="1">
+      <w:start w:val="1"/>
+      <w:numFmt w:val="bullet"/>
+      <w:lvlText w:val=""/>
+      <w:lvlJc w:val="left"/>
+      <w:pPr>
+        <w:tabs>
+          <w:tab w:val="num" w:pos="6480"/>
+        </w:tabs>
+        <w:ind w:left="6480" w:hanging="360"/>
+      </w:pPr>
+      <w:rPr>
+        <w:rFonts w:ascii="Symbol" w:hAnsi="Symbol" w:hint="default"/>
+        <w:sz w:val="20"/>
+      </w:rPr>
+    </w:lvl>
+  </w:abstractNum>
+  <w:abstractNum w:abstractNumId="12" w15:restartNumberingAfterBreak="0">
     <w:nsid w:val="7E7938D4"/>
     <w:multiLevelType w:val="hybridMultilevel"/>
     <w:tmpl w:val="C8B67B68"/>
@@ -4693,40 +6061,49 @@
     </w:lvl>
   </w:abstractNum>
   <w:num w:numId="1" w16cid:durableId="243027228">
-    <w:abstractNumId w:val="1"/>
+    <w:abstractNumId w:val="2"/>
   </w:num>
   <w:num w:numId="2" w16cid:durableId="194927277">
-    <w:abstractNumId w:val="7"/>
+    <w:abstractNumId w:val="9"/>
   </w:num>
   <w:num w:numId="3" w16cid:durableId="1297098902">
-    <w:abstractNumId w:val="4"/>
+    <w:abstractNumId w:val="5"/>
   </w:num>
   <w:num w:numId="4" w16cid:durableId="50346067">
-    <w:abstractNumId w:val="5"/>
+    <w:abstractNumId w:val="6"/>
   </w:num>
   <w:num w:numId="5" w16cid:durableId="971715107">
-    <w:abstractNumId w:val="2"/>
+    <w:abstractNumId w:val="3"/>
     <w:lvlOverride w:ilvl="0">
       <w:startOverride w:val="1"/>
     </w:lvlOverride>
   </w:num>
   <w:num w:numId="6" w16cid:durableId="312757258">
-    <w:abstractNumId w:val="8"/>
+    <w:abstractNumId w:val="10"/>
     <w:lvlOverride w:ilvl="0">
       <w:startOverride w:val="2"/>
     </w:lvlOverride>
   </w:num>
   <w:num w:numId="7" w16cid:durableId="287008522">
-    <w:abstractNumId w:val="3"/>
+    <w:abstractNumId w:val="4"/>
   </w:num>
   <w:num w:numId="8" w16cid:durableId="675153799">
-    <w:abstractNumId w:val="9"/>
+    <w:abstractNumId w:val="12"/>
   </w:num>
   <w:num w:numId="9" w16cid:durableId="1416126190">
     <w:abstractNumId w:val="0"/>
   </w:num>
   <w:num w:numId="10" w16cid:durableId="1031760091">
-    <w:abstractNumId w:val="6"/>
+    <w:abstractNumId w:val="8"/>
+  </w:num>
+  <w:num w:numId="11" w16cid:durableId="1825849108">
+    <w:abstractNumId w:val="11"/>
+  </w:num>
+  <w:num w:numId="12" w16cid:durableId="2083287891">
+    <w:abstractNumId w:val="7"/>
+  </w:num>
+  <w:num w:numId="13" w16cid:durableId="1273322697">
+    <w:abstractNumId w:val="1"/>
   </w:num>
 </w:numbering>
 </file>
@@ -5560,6 +6937,37 @@
       </w:tblBorders>
     </w:tblPr>
   </w:style>
+  <w:style w:type="character" w:styleId="Hyperlink">
+    <w:name w:val="Hyperlink"/>
+    <w:basedOn w:val="Absatz-Standardschriftart"/>
+    <w:uiPriority w:val="99"/>
+    <w:unhideWhenUsed/>
+    <w:rsid w:val="004A7D79"/>
+    <w:rPr>
+      <w:color w:val="0000FF" w:themeColor="hyperlink"/>
+      <w:u w:val="single"/>
+    </w:rPr>
+  </w:style>
+  <w:style w:type="character" w:styleId="NichtaufgelsteErwhnung">
+    <w:name w:val="Unresolved Mention"/>
+    <w:basedOn w:val="Absatz-Standardschriftart"/>
+    <w:uiPriority w:val="99"/>
+    <w:semiHidden/>
+    <w:unhideWhenUsed/>
+    <w:rsid w:val="004A7D79"/>
+    <w:rPr>
+      <w:color w:val="605E5C"/>
+      <w:shd w:val="clear" w:color="auto" w:fill="E1DFDD"/>
+    </w:rPr>
+  </w:style>
+  <w:style w:type="paragraph" w:styleId="Literaturverzeichnis">
+    <w:name w:val="Bibliography"/>
+    <w:basedOn w:val="Standard"/>
+    <w:next w:val="Standard"/>
+    <w:uiPriority w:val="37"/>
+    <w:unhideWhenUsed/>
+    <w:rsid w:val="009D507D"/>
+  </w:style>
 </w:styles>
 </file>
 
@@ -5849,11 +7257,68 @@
 </file>
 
 <file path=customXml/item1.xml><?xml version="1.0" encoding="utf-8"?>
-<b:Sources xmlns:b="http://schemas.openxmlformats.org/officeDocument/2006/bibliography" xmlns="http://schemas.openxmlformats.org/officeDocument/2006/bibliography" SelectedStyle="\APASixthEditionOfficeOnline.xsl" StyleName="APA" Version="6"/>
+<b:Sources xmlns:b="http://schemas.openxmlformats.org/officeDocument/2006/bibliography" xmlns="http://schemas.openxmlformats.org/officeDocument/2006/bibliography" SelectedStyle="\IEEE2006OfficeOnline.xsl" StyleName="IEEE" Version="2006">
+  <b:Source>
+    <b:Tag>Uni2</b:Tag>
+    <b:SourceType>InternetSite</b:SourceType>
+    <b:Guid>{70AD246C-F76E-4D41-BA85-85D1D6F36BE3}</b:Guid>
+    <b:Title>Unity Documentation</b:Title>
+    <b:Year>2022</b:Year>
+    <b:LCID>de-CH</b:LCID>
+    <b:Author>
+      <b:Author>
+        <b:Corporate>Unity Technologies</b:Corporate>
+      </b:Author>
+    </b:Author>
+    <b:Month>12</b:Month>
+    <b:Day>2</b:Day>
+    <b:URL>https://docs.unity3d.com/Manual/unity-architecture.html</b:URL>
+    <b:RefOrder>2</b:RefOrder>
+  </b:Source>
+  <b:Source>
+    <b:Tag>Uni</b:Tag>
+    <b:SourceType>InternetSite</b:SourceType>
+    <b:Guid>{E0D2E0ED-E68C-4FAC-81EA-12147CF6F4D6}</b:Guid>
+    <b:Author>
+      <b:Author>
+        <b:Corporate>Unity Technologies</b:Corporate>
+      </b:Author>
+    </b:Author>
+    <b:Title>Unity</b:Title>
+    <b:URL>https://unity.com/</b:URL>
+    <b:Year>2022</b:Year>
+    <b:LCID>de-CH</b:LCID>
+    <b:RefOrder>1</b:RefOrder>
+  </b:Source>
+  <b:Source>
+    <b:Tag>Ste22</b:Tag>
+    <b:SourceType>InternetSite</b:SourceType>
+    <b:Guid>{34F5CEA7-09C1-40D8-9617-A8C5022F8079}</b:Guid>
+    <b:Author>
+      <b:Author>
+        <b:NameList>
+          <b:Person>
+            <b:Last>Luber</b:Last>
+            <b:First>Stefan</b:First>
+          </b:Person>
+        </b:NameList>
+      </b:Author>
+    </b:Author>
+    <b:Title>Cloudcomputing Insider</b:Title>
+    <b:Year>2022</b:Year>
+    <b:Month>4</b:Month>
+    <b:Day>5</b:Day>
+    <b:YearAccessed>2022</b:YearAccessed>
+    <b:MonthAccessed>12</b:MonthAccessed>
+    <b:DayAccessed>11</b:DayAccessed>
+    <b:URL>https://www.cloudcomputing-insider.de/was-ist-ein-framework-a-1104630/#:~:text=Ein%20Framework%20ist%20ein%20Rahmenwerk,unterstützt%20objekt-%20und%20komponentenorientierte%20Entwicklungsansätze.</b:URL>
+    <b:RefOrder>3</b:RefOrder>
+  </b:Source>
+</b:Sources>
 </file>
 
 <file path=customXml/itemProps1.xml><?xml version="1.0" encoding="utf-8"?>
-<ds:datastoreItem xmlns:ds="http://schemas.openxmlformats.org/officeDocument/2006/customXml" ds:itemID="{7408B2C1-E88E-479C-9C64-4475FB864B37}">
+<ds:datastoreItem xmlns:ds="http://schemas.openxmlformats.org/officeDocument/2006/customXml" ds:itemID="{B5B1618A-E1A6-45D5-8808-FABAE37428A6}">
   <ds:schemaRefs>
     <ds:schemaRef ds:uri="http://schemas.openxmlformats.org/officeDocument/2006/bibliography"/>
   </ds:schemaRefs>

</xml_diff>